<commit_message>
last changes - SQL Scripts for the new fields in Tests
</commit_message>
<xml_diff>
--- a/RVS_Features Update.docx
+++ b/RVS_Features Update.docx
@@ -1,6 +1,6 @@
 
 <file path=word/document.xml><?xml version="1.0" encoding="utf-8"?>
-<w:document xmlns:wpc="http://schemas.microsoft.com/office/word/2010/wordprocessingCanvas" xmlns:cx="http://schemas.microsoft.com/office/drawing/2014/chartex" xmlns:cx1="http://schemas.microsoft.com/office/drawing/2015/9/8/chartex" xmlns:mc="http://schemas.openxmlformats.org/markup-compatibility/2006" xmlns:o="urn:schemas-microsoft-com:office:office" xmlns:r="http://schemas.openxmlformats.org/officeDocument/2006/relationships" xmlns:m="http://schemas.openxmlformats.org/officeDocument/2006/math" xmlns:v="urn:schemas-microsoft-com:vml" xmlns:wp14="http://schemas.microsoft.com/office/word/2010/wordprocessingDrawing" xmlns:wp="http://schemas.openxmlformats.org/drawingml/2006/wordprocessingDrawing" xmlns:w10="urn:schemas-microsoft-com:office:word" xmlns:w="http://schemas.openxmlformats.org/wordprocessingml/2006/main" xmlns:w14="http://schemas.microsoft.com/office/word/2010/wordml" xmlns:w15="http://schemas.microsoft.com/office/word/2012/wordml" xmlns:w16se="http://schemas.microsoft.com/office/word/2015/wordml/symex" xmlns:wpg="http://schemas.microsoft.com/office/word/2010/wordprocessingGroup" xmlns:wpi="http://schemas.microsoft.com/office/word/2010/wordprocessingInk" xmlns:wne="http://schemas.microsoft.com/office/word/2006/wordml" xmlns:wps="http://schemas.microsoft.com/office/word/2010/wordprocessingShape" mc:Ignorable="w14 w15 w16se wp14">
+<w:document xmlns:wpc="http://schemas.microsoft.com/office/word/2010/wordprocessingCanvas" xmlns:mc="http://schemas.openxmlformats.org/markup-compatibility/2006" xmlns:o="urn:schemas-microsoft-com:office:office" xmlns:r="http://schemas.openxmlformats.org/officeDocument/2006/relationships" xmlns:m="http://schemas.openxmlformats.org/officeDocument/2006/math" xmlns:v="urn:schemas-microsoft-com:vml" xmlns:wp14="http://schemas.microsoft.com/office/word/2010/wordprocessingDrawing" xmlns:wp="http://schemas.openxmlformats.org/drawingml/2006/wordprocessingDrawing" xmlns:w10="urn:schemas-microsoft-com:office:word" xmlns:w="http://schemas.openxmlformats.org/wordprocessingml/2006/main" xmlns:w14="http://schemas.microsoft.com/office/word/2010/wordml" xmlns:wpg="http://schemas.microsoft.com/office/word/2010/wordprocessingGroup" xmlns:wpi="http://schemas.microsoft.com/office/word/2010/wordprocessingInk" xmlns:wne="http://schemas.microsoft.com/office/word/2006/wordml" xmlns:wps="http://schemas.microsoft.com/office/word/2010/wordprocessingShape" mc:Ignorable="w14 wp14">
   <w:body>
     <w:p>
       <w:pPr>
@@ -108,7 +108,6 @@
       <w:r>
         <w:rPr>
           <w:noProof/>
-          <w:lang w:val="en-GB" w:eastAsia="en-GB"/>
         </w:rPr>
         <w:drawing>
           <wp:inline distT="0" distB="0" distL="0" distR="0">
@@ -128,7 +127,7 @@
                     </pic:cNvPicPr>
                   </pic:nvPicPr>
                   <pic:blipFill>
-                    <a:blip r:embed="rId5">
+                    <a:blip r:embed="rId7">
                       <a:extLst>
                         <a:ext uri="{28A0092B-C50C-407E-A947-70E740481C1C}">
                           <a14:useLocalDpi xmlns:a14="http://schemas.microsoft.com/office/drawing/2010/main" val="0"/>
@@ -219,7 +218,6 @@
       <w:r>
         <w:rPr>
           <w:noProof/>
-          <w:lang w:val="en-GB" w:eastAsia="en-GB"/>
         </w:rPr>
         <w:drawing>
           <wp:inline distT="0" distB="0" distL="0" distR="0">
@@ -239,7 +237,7 @@
                     </pic:cNvPicPr>
                   </pic:nvPicPr>
                   <pic:blipFill>
-                    <a:blip r:embed="rId6" cstate="print">
+                    <a:blip r:embed="rId8" cstate="print">
                       <a:extLst>
                         <a:ext uri="{28A0092B-C50C-407E-A947-70E740481C1C}">
                           <a14:useLocalDpi xmlns:a14="http://schemas.microsoft.com/office/drawing/2010/main" val="0"/>
@@ -310,7 +308,19 @@
         <w:rPr>
           <w:lang w:val="bg-BG"/>
         </w:rPr>
-        <w:t>В меню „Добави писмо“ (както и в „Промяни писмо“)</w:t>
+        <w:t>В меню „Добави писмо“ (както и в „Пром</w:t>
+      </w:r>
+      <w:r>
+        <w:rPr>
+          <w:lang w:val="bg-BG"/>
+        </w:rPr>
+        <w:t>е</w:t>
+      </w:r>
+      <w:r>
+        <w:rPr>
+          <w:lang w:val="bg-BG"/>
+        </w:rPr>
+        <w:t>ни писмо“)</w:t>
       </w:r>
       <w:r>
         <w:rPr>
@@ -364,7 +374,6 @@
       <w:r>
         <w:rPr>
           <w:noProof/>
-          <w:lang w:val="en-GB" w:eastAsia="en-GB"/>
         </w:rPr>
         <w:drawing>
           <wp:inline distT="0" distB="0" distL="0" distR="0">
@@ -384,7 +393,7 @@
                     </pic:cNvPicPr>
                   </pic:nvPicPr>
                   <pic:blipFill>
-                    <a:blip r:embed="rId7">
+                    <a:blip r:embed="rId9">
                       <a:extLst>
                         <a:ext uri="{28A0092B-C50C-407E-A947-70E740481C1C}">
                           <a14:useLocalDpi xmlns:a14="http://schemas.microsoft.com/office/drawing/2010/main" val="0"/>
@@ -668,7 +677,19 @@
         <w:rPr>
           <w:lang w:val="bg-BG"/>
         </w:rPr>
-        <w:t>При протоколите има няколко промени повече, но те са от предимно козметичен характер. Някой заглавия, имена на точки, се променят.</w:t>
+        <w:t>При протоколите има няколко промени повече, но те са от предимно козметичен характер. Някой заглавия</w:t>
+      </w:r>
+      <w:r>
+        <w:rPr>
+          <w:lang w:val="bg-BG"/>
+        </w:rPr>
+        <w:t xml:space="preserve"> и имена на точки</w:t>
+      </w:r>
+      <w:r>
+        <w:rPr>
+          <w:lang w:val="bg-BG"/>
+        </w:rPr>
+        <w:t xml:space="preserve"> се променят.</w:t>
       </w:r>
       <w:r>
         <w:rPr>
@@ -805,9 +826,2134 @@
         </w:rPr>
         <w:t xml:space="preserve">яка от таблиците ще бъде посочен извършителя на изпитването. </w:t>
       </w:r>
+    </w:p>
+    <w:p>
+      <w:pPr>
+        <w:pStyle w:val="ListParagraph"/>
+        <w:numPr>
+          <w:ilvl w:val="0"/>
+          <w:numId w:val="2"/>
+        </w:numPr>
+        <w:rPr>
+          <w:lang w:val="bg-BG"/>
+        </w:rPr>
+      </w:pPr>
+      <w:r>
+        <w:rPr>
+          <w:lang w:val="bg-BG"/>
+        </w:rPr>
+        <w:t xml:space="preserve">След страница едно, съдържанието в документа на протокола ще бъде форматирано в </w:t>
+      </w:r>
+      <w:r>
+        <w:t>Landscape orientation</w:t>
+      </w:r>
+    </w:p>
+    <w:p>
+      <w:pPr>
+        <w:rPr>
+          <w:lang w:val="bg-BG"/>
+        </w:rPr>
+      </w:pPr>
+      <w:r>
+        <w:rPr>
+          <w:lang w:val="bg-BG"/>
+        </w:rPr>
+        <w:br w:type="page"/>
+      </w:r>
+    </w:p>
+    <w:p>
+      <w:pPr>
+        <w:pStyle w:val="Heading1"/>
+        <w:rPr>
+          <w:lang w:val="bg-BG"/>
+        </w:rPr>
+      </w:pPr>
+      <w:r>
+        <w:rPr>
+          <w:lang w:val="bg-BG"/>
+        </w:rPr>
+        <w:lastRenderedPageBreak/>
+        <w:t>Списък и оценка на задачите</w:t>
+      </w:r>
+    </w:p>
+    <w:tbl>
+      <w:tblPr>
+        <w:tblStyle w:val="TableGrid"/>
+        <w:tblW w:w="0" w:type="auto"/>
+        <w:tblLook w:val="04A0" w:firstRow="1" w:lastRow="0" w:firstColumn="1" w:lastColumn="0" w:noHBand="0" w:noVBand="1"/>
+      </w:tblPr>
+      <w:tblGrid>
+        <w:gridCol w:w="8472"/>
+        <w:gridCol w:w="1104"/>
+      </w:tblGrid>
+      <w:tr>
+        <w:tc>
+          <w:tcPr>
+            <w:tcW w:w="8472" w:type="dxa"/>
+          </w:tcPr>
+          <w:p>
+            <w:pPr>
+              <w:spacing w:before="120"/>
+              <w:jc w:val="center"/>
+              <w:rPr>
+                <w:b/>
+                <w:lang w:val="bg-BG"/>
+              </w:rPr>
+            </w:pPr>
+            <w:r>
+              <w:rPr>
+                <w:b/>
+                <w:lang w:val="bg-BG"/>
+              </w:rPr>
+              <w:t>Описание на задачата</w:t>
+            </w:r>
+          </w:p>
+        </w:tc>
+        <w:tc>
+          <w:tcPr>
+            <w:tcW w:w="1104" w:type="dxa"/>
+          </w:tcPr>
+          <w:p>
+            <w:pPr>
+              <w:jc w:val="center"/>
+              <w:rPr>
+                <w:b/>
+                <w:lang w:val="bg-BG"/>
+              </w:rPr>
+            </w:pPr>
+            <w:r>
+              <w:rPr>
+                <w:b/>
+                <w:lang w:val="bg-BG"/>
+              </w:rPr>
+              <w:t>Оценка време</w:t>
+            </w:r>
+          </w:p>
+        </w:tc>
+      </w:tr>
+      <w:tr>
+        <w:tc>
+          <w:tcPr>
+            <w:tcW w:w="8472" w:type="dxa"/>
+          </w:tcPr>
+          <w:p>
+            <w:pPr>
+              <w:rPr>
+                <w:lang w:val="bg-BG"/>
+              </w:rPr>
+            </w:pPr>
+            <w:r>
+              <w:rPr>
+                <w:lang w:val="bg-BG"/>
+              </w:rPr>
+              <w:t xml:space="preserve">Добавяне на Вид изследване в меню изследвания </w:t>
+            </w:r>
+          </w:p>
+        </w:tc>
+        <w:tc>
+          <w:tcPr>
+            <w:tcW w:w="1104" w:type="dxa"/>
+          </w:tcPr>
+          <w:p>
+            <w:pPr>
+              <w:jc w:val="center"/>
+              <w:rPr>
+                <w:lang w:val="bg-BG"/>
+              </w:rPr>
+            </w:pPr>
+            <w:r>
+              <w:rPr>
+                <w:lang w:val="bg-BG"/>
+              </w:rPr>
+              <w:t>7</w:t>
+            </w:r>
+            <w:r>
+              <w:rPr>
+                <w:lang w:val="bg-BG"/>
+              </w:rPr>
+              <w:t>ч</w:t>
+            </w:r>
+          </w:p>
+        </w:tc>
+      </w:tr>
+      <w:tr>
+        <w:tc>
+          <w:tcPr>
+            <w:tcW w:w="8472" w:type="dxa"/>
+          </w:tcPr>
+          <w:p>
+            <w:pPr>
+              <w:ind w:left="227"/>
+              <w:rPr>
+                <w:color w:val="7F7F7F" w:themeColor="text1" w:themeTint="80"/>
+                <w:lang w:val="bg-BG"/>
+              </w:rPr>
+            </w:pPr>
+            <w:r>
+              <w:rPr>
+                <w:color w:val="7F7F7F" w:themeColor="text1" w:themeTint="80"/>
+                <w:lang w:val="bg-BG"/>
+              </w:rPr>
+              <w:t>Промяна на базата данни – скрипт за създаване на колоните</w:t>
+            </w:r>
+          </w:p>
+        </w:tc>
+        <w:tc>
+          <w:tcPr>
+            <w:tcW w:w="1104" w:type="dxa"/>
+          </w:tcPr>
+          <w:p>
+            <w:pPr>
+              <w:jc w:val="center"/>
+              <w:rPr>
+                <w:color w:val="7F7F7F" w:themeColor="text1" w:themeTint="80"/>
+                <w:lang w:val="bg-BG"/>
+              </w:rPr>
+            </w:pPr>
+            <w:r>
+              <w:rPr>
+                <w:color w:val="7F7F7F" w:themeColor="text1" w:themeTint="80"/>
+                <w:lang w:val="bg-BG"/>
+              </w:rPr>
+              <w:t>1</w:t>
+            </w:r>
+            <w:r>
+              <w:rPr>
+                <w:color w:val="7F7F7F" w:themeColor="text1" w:themeTint="80"/>
+                <w:lang w:val="bg-BG"/>
+              </w:rPr>
+              <w:t>ч</w:t>
+            </w:r>
+          </w:p>
+        </w:tc>
+      </w:tr>
+      <w:tr>
+        <w:tc>
+          <w:tcPr>
+            <w:tcW w:w="8472" w:type="dxa"/>
+          </w:tcPr>
+          <w:p>
+            <w:pPr>
+              <w:ind w:left="227"/>
+              <w:rPr>
+                <w:color w:val="7F7F7F" w:themeColor="text1" w:themeTint="80"/>
+                <w:lang w:val="bg-BG"/>
+              </w:rPr>
+            </w:pPr>
+            <w:r>
+              <w:rPr>
+                <w:color w:val="7F7F7F" w:themeColor="text1" w:themeTint="80"/>
+                <w:lang w:val="bg-BG"/>
+              </w:rPr>
+              <w:t>Създаване на скрипт за конвертиране на съществуващите данни към новия формат</w:t>
+            </w:r>
+          </w:p>
+        </w:tc>
+        <w:tc>
+          <w:tcPr>
+            <w:tcW w:w="1104" w:type="dxa"/>
+          </w:tcPr>
+          <w:p>
+            <w:pPr>
+              <w:jc w:val="center"/>
+              <w:rPr>
+                <w:color w:val="7F7F7F" w:themeColor="text1" w:themeTint="80"/>
+                <w:lang w:val="bg-BG"/>
+              </w:rPr>
+            </w:pPr>
+            <w:r>
+              <w:rPr>
+                <w:color w:val="7F7F7F" w:themeColor="text1" w:themeTint="80"/>
+                <w:lang w:val="bg-BG"/>
+              </w:rPr>
+              <w:t>2</w:t>
+            </w:r>
+            <w:r>
+              <w:rPr>
+                <w:color w:val="7F7F7F" w:themeColor="text1" w:themeTint="80"/>
+                <w:lang w:val="bg-BG"/>
+              </w:rPr>
+              <w:t>ч</w:t>
+            </w:r>
+          </w:p>
+        </w:tc>
+      </w:tr>
+      <w:tr>
+        <w:tc>
+          <w:tcPr>
+            <w:tcW w:w="8472" w:type="dxa"/>
+          </w:tcPr>
+          <w:p>
+            <w:pPr>
+              <w:ind w:left="227"/>
+              <w:rPr>
+                <w:color w:val="7F7F7F" w:themeColor="text1" w:themeTint="80"/>
+                <w:lang w:val="bg-BG"/>
+              </w:rPr>
+            </w:pPr>
+            <w:r>
+              <w:rPr>
+                <w:color w:val="7F7F7F" w:themeColor="text1" w:themeTint="80"/>
+                <w:lang w:val="bg-BG"/>
+              </w:rPr>
+              <w:t>Д</w:t>
+            </w:r>
+            <w:r>
+              <w:rPr>
+                <w:color w:val="7F7F7F" w:themeColor="text1" w:themeTint="80"/>
+                <w:lang w:val="bg-BG"/>
+              </w:rPr>
+              <w:t>обавяне на колона в таблицата</w:t>
+            </w:r>
+            <w:r>
+              <w:rPr>
+                <w:color w:val="7F7F7F" w:themeColor="text1" w:themeTint="80"/>
+                <w:lang w:val="bg-BG"/>
+              </w:rPr>
+              <w:t xml:space="preserve"> и падащи</w:t>
+            </w:r>
+            <w:r>
+              <w:rPr>
+                <w:color w:val="7F7F7F" w:themeColor="text1" w:themeTint="80"/>
+                <w:lang w:val="bg-BG"/>
+              </w:rPr>
+              <w:t xml:space="preserve"> полета в прозорците за добавяне и промяна</w:t>
+            </w:r>
+          </w:p>
+        </w:tc>
+        <w:tc>
+          <w:tcPr>
+            <w:tcW w:w="1104" w:type="dxa"/>
+          </w:tcPr>
+          <w:p>
+            <w:pPr>
+              <w:jc w:val="center"/>
+              <w:rPr>
+                <w:color w:val="7F7F7F" w:themeColor="text1" w:themeTint="80"/>
+                <w:lang w:val="bg-BG"/>
+              </w:rPr>
+            </w:pPr>
+            <w:r>
+              <w:rPr>
+                <w:color w:val="7F7F7F" w:themeColor="text1" w:themeTint="80"/>
+                <w:lang w:val="bg-BG"/>
+              </w:rPr>
+              <w:t>2</w:t>
+            </w:r>
+            <w:r>
+              <w:rPr>
+                <w:color w:val="7F7F7F" w:themeColor="text1" w:themeTint="80"/>
+                <w:lang w:val="bg-BG"/>
+              </w:rPr>
+              <w:t>ч</w:t>
+            </w:r>
+          </w:p>
+        </w:tc>
+      </w:tr>
+      <w:tr>
+        <w:tc>
+          <w:tcPr>
+            <w:tcW w:w="8472" w:type="dxa"/>
+          </w:tcPr>
+          <w:p>
+            <w:pPr>
+              <w:ind w:left="227"/>
+              <w:rPr>
+                <w:color w:val="7F7F7F" w:themeColor="text1" w:themeTint="80"/>
+                <w:lang w:val="bg-BG"/>
+              </w:rPr>
+            </w:pPr>
+            <w:r>
+              <w:rPr>
+                <w:color w:val="7F7F7F" w:themeColor="text1" w:themeTint="80"/>
+                <w:lang w:val="bg-BG"/>
+              </w:rPr>
+              <w:t>Тестване</w:t>
+            </w:r>
+          </w:p>
+        </w:tc>
+        <w:tc>
+          <w:tcPr>
+            <w:tcW w:w="1104" w:type="dxa"/>
+          </w:tcPr>
+          <w:p>
+            <w:pPr>
+              <w:jc w:val="center"/>
+              <w:rPr>
+                <w:color w:val="7F7F7F" w:themeColor="text1" w:themeTint="80"/>
+                <w:lang w:val="bg-BG"/>
+              </w:rPr>
+            </w:pPr>
+            <w:r>
+              <w:rPr>
+                <w:color w:val="7F7F7F" w:themeColor="text1" w:themeTint="80"/>
+                <w:lang w:val="bg-BG"/>
+              </w:rPr>
+              <w:t>2</w:t>
+            </w:r>
+            <w:r>
+              <w:rPr>
+                <w:color w:val="7F7F7F" w:themeColor="text1" w:themeTint="80"/>
+                <w:lang w:val="bg-BG"/>
+              </w:rPr>
+              <w:t>ч</w:t>
+            </w:r>
+          </w:p>
+        </w:tc>
+      </w:tr>
+      <w:tr>
+        <w:tc>
+          <w:tcPr>
+            <w:tcW w:w="8472" w:type="dxa"/>
+          </w:tcPr>
+          <w:p>
+            <w:pPr>
+              <w:rPr>
+                <w:lang w:val="bg-BG"/>
+              </w:rPr>
+            </w:pPr>
+            <w:r>
+              <w:rPr>
+                <w:lang w:val="bg-BG"/>
+              </w:rPr>
+              <w:t>Добавяне на вида изследване срещу името му в изглед на Дневник</w:t>
+            </w:r>
+          </w:p>
+        </w:tc>
+        <w:tc>
+          <w:tcPr>
+            <w:tcW w:w="1104" w:type="dxa"/>
+          </w:tcPr>
+          <w:p>
+            <w:pPr>
+              <w:jc w:val="center"/>
+              <w:rPr>
+                <w:lang w:val="bg-BG"/>
+              </w:rPr>
+            </w:pPr>
+            <w:r>
+              <w:rPr>
+                <w:lang w:val="bg-BG"/>
+              </w:rPr>
+              <w:t>1</w:t>
+            </w:r>
+            <w:r>
+              <w:rPr>
+                <w:lang w:val="bg-BG"/>
+              </w:rPr>
+              <w:t>ч</w:t>
+            </w:r>
+          </w:p>
+        </w:tc>
+      </w:tr>
+      <w:tr>
+        <w:tc>
+          <w:tcPr>
+            <w:tcW w:w="8472" w:type="dxa"/>
+          </w:tcPr>
+          <w:p>
+            <w:pPr>
+              <w:rPr>
+                <w:lang w:val="bg-BG"/>
+              </w:rPr>
+            </w:pPr>
+            <w:r>
+              <w:rPr>
+                <w:lang w:val="bg-BG"/>
+              </w:rPr>
+              <w:t>Добавяне</w:t>
+            </w:r>
+            <w:r>
+              <w:rPr>
+                <w:lang w:val="bg-BG"/>
+              </w:rPr>
+              <w:t xml:space="preserve"> на нови</w:t>
+            </w:r>
+            <w:r>
+              <w:rPr>
+                <w:lang w:val="bg-BG"/>
+              </w:rPr>
+              <w:t xml:space="preserve"> инструменти в изгледи „Добави писмо“ и „Промени писмо“</w:t>
+            </w:r>
+          </w:p>
+        </w:tc>
+        <w:tc>
+          <w:tcPr>
+            <w:tcW w:w="1104" w:type="dxa"/>
+          </w:tcPr>
+          <w:p>
+            <w:pPr>
+              <w:jc w:val="center"/>
+              <w:rPr>
+                <w:lang w:val="bg-BG"/>
+              </w:rPr>
+            </w:pPr>
+            <w:r>
+              <w:rPr>
+                <w:lang w:val="bg-BG"/>
+              </w:rPr>
+              <w:t>19</w:t>
+            </w:r>
+            <w:r>
+              <w:rPr>
+                <w:lang w:val="bg-BG"/>
+              </w:rPr>
+              <w:t>ч</w:t>
+            </w:r>
+          </w:p>
+        </w:tc>
+      </w:tr>
+      <w:tr>
+        <w:tc>
+          <w:tcPr>
+            <w:tcW w:w="8472" w:type="dxa"/>
+          </w:tcPr>
+          <w:p>
+            <w:pPr>
+              <w:ind w:left="227"/>
+              <w:rPr>
+                <w:color w:val="7F7F7F" w:themeColor="text1" w:themeTint="80"/>
+                <w:lang w:val="bg-BG"/>
+              </w:rPr>
+            </w:pPr>
+            <w:r>
+              <w:rPr>
+                <w:color w:val="7F7F7F" w:themeColor="text1" w:themeTint="80"/>
+                <w:lang w:val="bg-BG"/>
+              </w:rPr>
+              <w:t>Създаване на скрипт за преместване на информацията за Допуск от таблицата с резултати в таблицата с изследвания за дневника</w:t>
+            </w:r>
+          </w:p>
+        </w:tc>
+        <w:tc>
+          <w:tcPr>
+            <w:tcW w:w="1104" w:type="dxa"/>
+          </w:tcPr>
+          <w:p>
+            <w:pPr>
+              <w:jc w:val="center"/>
+              <w:rPr>
+                <w:color w:val="7F7F7F" w:themeColor="text1" w:themeTint="80"/>
+                <w:lang w:val="bg-BG"/>
+              </w:rPr>
+            </w:pPr>
+            <w:r>
+              <w:rPr>
+                <w:color w:val="7F7F7F" w:themeColor="text1" w:themeTint="80"/>
+                <w:lang w:val="bg-BG"/>
+              </w:rPr>
+              <w:t>3</w:t>
+            </w:r>
+            <w:r>
+              <w:rPr>
+                <w:color w:val="7F7F7F" w:themeColor="text1" w:themeTint="80"/>
+                <w:lang w:val="bg-BG"/>
+              </w:rPr>
+              <w:t>ч</w:t>
+            </w:r>
+          </w:p>
+        </w:tc>
+      </w:tr>
+      <w:tr>
+        <w:tc>
+          <w:tcPr>
+            <w:tcW w:w="8472" w:type="dxa"/>
+          </w:tcPr>
+          <w:p>
+            <w:pPr>
+              <w:ind w:left="227"/>
+              <w:rPr>
+                <w:color w:val="7F7F7F" w:themeColor="text1" w:themeTint="80"/>
+                <w:lang w:val="bg-BG"/>
+              </w:rPr>
+            </w:pPr>
+            <w:r>
+              <w:rPr>
+                <w:color w:val="7F7F7F" w:themeColor="text1" w:themeTint="80"/>
+                <w:lang w:val="bg-BG"/>
+              </w:rPr>
+              <w:t>Скрипт за добавяне на Бележка към изследванията на дневник</w:t>
+            </w:r>
+          </w:p>
+        </w:tc>
+        <w:tc>
+          <w:tcPr>
+            <w:tcW w:w="1104" w:type="dxa"/>
+          </w:tcPr>
+          <w:p>
+            <w:pPr>
+              <w:jc w:val="center"/>
+              <w:rPr>
+                <w:color w:val="7F7F7F" w:themeColor="text1" w:themeTint="80"/>
+                <w:lang w:val="bg-BG"/>
+              </w:rPr>
+            </w:pPr>
+            <w:r>
+              <w:rPr>
+                <w:color w:val="7F7F7F" w:themeColor="text1" w:themeTint="80"/>
+                <w:lang w:val="bg-BG"/>
+              </w:rPr>
+              <w:t>1</w:t>
+            </w:r>
+            <w:r>
+              <w:rPr>
+                <w:color w:val="7F7F7F" w:themeColor="text1" w:themeTint="80"/>
+                <w:lang w:val="bg-BG"/>
+              </w:rPr>
+              <w:t>ч</w:t>
+            </w:r>
+          </w:p>
+        </w:tc>
+      </w:tr>
+      <w:tr>
+        <w:tc>
+          <w:tcPr>
+            <w:tcW w:w="8472" w:type="dxa"/>
+          </w:tcPr>
+          <w:p>
+            <w:pPr>
+              <w:ind w:left="227"/>
+              <w:rPr>
+                <w:color w:val="7F7F7F" w:themeColor="text1" w:themeTint="80"/>
+                <w:lang w:val="bg-BG"/>
+              </w:rPr>
+            </w:pPr>
+            <w:r>
+              <w:rPr>
+                <w:color w:val="7F7F7F" w:themeColor="text1" w:themeTint="80"/>
+                <w:lang w:val="bg-BG"/>
+              </w:rPr>
+              <w:t>Добавяне на инструм</w:t>
+            </w:r>
+            <w:r>
+              <w:rPr>
+                <w:color w:val="7F7F7F" w:themeColor="text1" w:themeTint="80"/>
+                <w:lang w:val="bg-BG"/>
+              </w:rPr>
+              <w:t>ентите за въвеждане и промяна н</w:t>
+            </w:r>
+            <w:r>
+              <w:rPr>
+                <w:color w:val="7F7F7F" w:themeColor="text1" w:themeTint="80"/>
+              </w:rPr>
+              <w:t>a</w:t>
+            </w:r>
+            <w:r>
+              <w:rPr>
+                <w:color w:val="7F7F7F" w:themeColor="text1" w:themeTint="80"/>
+                <w:lang w:val="bg-BG"/>
+              </w:rPr>
+              <w:t xml:space="preserve"> Допуск и Бележка към потребителския интерфейс</w:t>
+            </w:r>
+          </w:p>
+        </w:tc>
+        <w:tc>
+          <w:tcPr>
+            <w:tcW w:w="1104" w:type="dxa"/>
+          </w:tcPr>
+          <w:p>
+            <w:pPr>
+              <w:jc w:val="center"/>
+              <w:rPr>
+                <w:color w:val="7F7F7F" w:themeColor="text1" w:themeTint="80"/>
+                <w:lang w:val="bg-BG"/>
+              </w:rPr>
+            </w:pPr>
+            <w:r>
+              <w:rPr>
+                <w:color w:val="7F7F7F" w:themeColor="text1" w:themeTint="80"/>
+                <w:lang w:val="bg-BG"/>
+              </w:rPr>
+              <w:t>4</w:t>
+            </w:r>
+            <w:r>
+              <w:rPr>
+                <w:color w:val="7F7F7F" w:themeColor="text1" w:themeTint="80"/>
+                <w:lang w:val="bg-BG"/>
+              </w:rPr>
+              <w:t>ч</w:t>
+            </w:r>
+          </w:p>
+        </w:tc>
+      </w:tr>
+      <w:tr>
+        <w:tc>
+          <w:tcPr>
+            <w:tcW w:w="8472" w:type="dxa"/>
+          </w:tcPr>
+          <w:p>
+            <w:pPr>
+              <w:ind w:left="227"/>
+              <w:rPr>
+                <w:color w:val="7F7F7F" w:themeColor="text1" w:themeTint="80"/>
+                <w:lang w:val="bg-BG"/>
+              </w:rPr>
+            </w:pPr>
+            <w:r>
+              <w:rPr>
+                <w:color w:val="7F7F7F" w:themeColor="text1" w:themeTint="80"/>
+                <w:lang w:val="bg-BG"/>
+              </w:rPr>
+              <w:t>Подобряване</w:t>
+            </w:r>
+            <w:r>
+              <w:rPr>
+                <w:color w:val="7F7F7F" w:themeColor="text1" w:themeTint="80"/>
+                <w:lang w:val="bg-BG"/>
+              </w:rPr>
+              <w:t xml:space="preserve"> на функционал</w:t>
+            </w:r>
+            <w:r>
+              <w:rPr>
+                <w:color w:val="7F7F7F" w:themeColor="text1" w:themeTint="80"/>
+                <w:lang w:val="bg-BG"/>
+              </w:rPr>
+              <w:t>ността на управлението на писма – новите полета да се взимат динамично, да се добавят при избор на бутона, в случая на Допуск да се предлагат стари стойности при въвеждане</w:t>
+            </w:r>
+          </w:p>
+        </w:tc>
+        <w:tc>
+          <w:tcPr>
+            <w:tcW w:w="1104" w:type="dxa"/>
+          </w:tcPr>
+          <w:p>
+            <w:pPr>
+              <w:jc w:val="center"/>
+              <w:rPr>
+                <w:color w:val="7F7F7F" w:themeColor="text1" w:themeTint="80"/>
+                <w:lang w:val="bg-BG"/>
+              </w:rPr>
+            </w:pPr>
+            <w:r>
+              <w:rPr>
+                <w:color w:val="7F7F7F" w:themeColor="text1" w:themeTint="80"/>
+                <w:lang w:val="bg-BG"/>
+              </w:rPr>
+              <w:t>8</w:t>
+            </w:r>
+            <w:r>
+              <w:rPr>
+                <w:color w:val="7F7F7F" w:themeColor="text1" w:themeTint="80"/>
+                <w:lang w:val="bg-BG"/>
+              </w:rPr>
+              <w:t>ч</w:t>
+            </w:r>
+          </w:p>
+        </w:tc>
+      </w:tr>
+      <w:tr>
+        <w:tc>
+          <w:tcPr>
+            <w:tcW w:w="8472" w:type="dxa"/>
+          </w:tcPr>
+          <w:p>
+            <w:pPr>
+              <w:ind w:left="227"/>
+              <w:rPr>
+                <w:color w:val="7F7F7F" w:themeColor="text1" w:themeTint="80"/>
+                <w:lang w:val="bg-BG"/>
+              </w:rPr>
+            </w:pPr>
+            <w:r>
+              <w:rPr>
+                <w:color w:val="7F7F7F" w:themeColor="text1" w:themeTint="80"/>
+                <w:lang w:val="bg-BG"/>
+              </w:rPr>
+              <w:t>Промяна на надписа пред добавено изследване –</w:t>
+            </w:r>
+            <w:r>
+              <w:rPr>
+                <w:color w:val="7F7F7F" w:themeColor="text1" w:themeTint="80"/>
+                <w:lang w:val="bg-BG"/>
+              </w:rPr>
+              <w:t xml:space="preserve"> ‚Добавен‘ ще се промени на ‚ФЗК‘ или ‚МКБ‘ в зависимост от вида на избраното изследване</w:t>
+            </w:r>
+          </w:p>
+        </w:tc>
+        <w:tc>
+          <w:tcPr>
+            <w:tcW w:w="1104" w:type="dxa"/>
+          </w:tcPr>
+          <w:p>
+            <w:pPr>
+              <w:jc w:val="center"/>
+              <w:rPr>
+                <w:color w:val="7F7F7F" w:themeColor="text1" w:themeTint="80"/>
+                <w:lang w:val="bg-BG"/>
+              </w:rPr>
+            </w:pPr>
+            <w:r>
+              <w:rPr>
+                <w:color w:val="7F7F7F" w:themeColor="text1" w:themeTint="80"/>
+                <w:lang w:val="bg-BG"/>
+              </w:rPr>
+              <w:t>1</w:t>
+            </w:r>
+            <w:r>
+              <w:rPr>
+                <w:color w:val="7F7F7F" w:themeColor="text1" w:themeTint="80"/>
+                <w:lang w:val="bg-BG"/>
+              </w:rPr>
+              <w:t>ч</w:t>
+            </w:r>
+          </w:p>
+        </w:tc>
+      </w:tr>
+      <w:tr>
+        <w:tc>
+          <w:tcPr>
+            <w:tcW w:w="8472" w:type="dxa"/>
+          </w:tcPr>
+          <w:p>
+            <w:pPr>
+              <w:ind w:left="227"/>
+              <w:rPr>
+                <w:color w:val="7F7F7F" w:themeColor="text1" w:themeTint="80"/>
+                <w:lang w:val="bg-BG"/>
+              </w:rPr>
+            </w:pPr>
+            <w:r>
+              <w:rPr>
+                <w:color w:val="7F7F7F" w:themeColor="text1" w:themeTint="80"/>
+                <w:lang w:val="bg-BG"/>
+              </w:rPr>
+              <w:t>Тестване</w:t>
+            </w:r>
+          </w:p>
+        </w:tc>
+        <w:tc>
+          <w:tcPr>
+            <w:tcW w:w="1104" w:type="dxa"/>
+          </w:tcPr>
+          <w:p>
+            <w:pPr>
+              <w:jc w:val="center"/>
+              <w:rPr>
+                <w:lang w:val="bg-BG"/>
+              </w:rPr>
+            </w:pPr>
+            <w:r>
+              <w:rPr>
+                <w:color w:val="7F7F7F" w:themeColor="text1" w:themeTint="80"/>
+                <w:lang w:val="bg-BG"/>
+              </w:rPr>
+              <w:t>2</w:t>
+            </w:r>
+            <w:r>
+              <w:rPr>
+                <w:color w:val="7F7F7F" w:themeColor="text1" w:themeTint="80"/>
+                <w:lang w:val="bg-BG"/>
+              </w:rPr>
+              <w:t>ч</w:t>
+            </w:r>
+          </w:p>
+        </w:tc>
+      </w:tr>
+      <w:tr>
+        <w:tc>
+          <w:tcPr>
+            <w:tcW w:w="8472" w:type="dxa"/>
+          </w:tcPr>
+          <w:p>
+            <w:pPr>
+              <w:rPr>
+                <w:lang w:val="bg-BG"/>
+              </w:rPr>
+            </w:pPr>
+            <w:r>
+              <w:rPr>
+                <w:lang w:val="bg-BG"/>
+              </w:rPr>
+              <w:t>Пренареждане на информацията в таблицата на протокол (</w:t>
+            </w:r>
+            <w:r>
+              <w:t>UI)</w:t>
+            </w:r>
+          </w:p>
+        </w:tc>
+        <w:tc>
+          <w:tcPr>
+            <w:tcW w:w="1104" w:type="dxa"/>
+          </w:tcPr>
+          <w:p>
+            <w:pPr>
+              <w:jc w:val="center"/>
+              <w:rPr>
+                <w:lang w:val="bg-BG"/>
+              </w:rPr>
+            </w:pPr>
+            <w:r>
+              <w:rPr>
+                <w:lang w:val="bg-BG"/>
+              </w:rPr>
+              <w:t>3</w:t>
+            </w:r>
+            <w:r>
+              <w:rPr>
+                <w:lang w:val="bg-BG"/>
+              </w:rPr>
+              <w:t>ч</w:t>
+            </w:r>
+          </w:p>
+        </w:tc>
+      </w:tr>
+      <w:tr>
+        <w:tc>
+          <w:tcPr>
+            <w:tcW w:w="8472" w:type="dxa"/>
+          </w:tcPr>
+          <w:p>
+            <w:pPr>
+              <w:rPr>
+                <w:lang w:val="bg-BG"/>
+              </w:rPr>
+            </w:pPr>
+            <w:r>
+              <w:rPr>
+                <w:lang w:val="bg-BG"/>
+              </w:rPr>
+              <w:t>Промяна на инструментите за добавяне и промяна на протокол</w:t>
+            </w:r>
+          </w:p>
+        </w:tc>
+        <w:tc>
+          <w:tcPr>
+            <w:tcW w:w="1104" w:type="dxa"/>
+          </w:tcPr>
+          <w:p>
+            <w:pPr>
+              <w:jc w:val="center"/>
+              <w:rPr>
+                <w:lang w:val="bg-BG"/>
+              </w:rPr>
+            </w:pPr>
+            <w:r>
+              <w:rPr>
+                <w:lang w:val="bg-BG"/>
+              </w:rPr>
+              <w:t>9</w:t>
+            </w:r>
+            <w:r>
+              <w:rPr>
+                <w:lang w:val="bg-BG"/>
+              </w:rPr>
+              <w:t>ч</w:t>
+            </w:r>
+          </w:p>
+        </w:tc>
+      </w:tr>
+      <w:tr>
+        <w:tc>
+          <w:tcPr>
+            <w:tcW w:w="8472" w:type="dxa"/>
+          </w:tcPr>
+          <w:p>
+            <w:pPr>
+              <w:ind w:left="227"/>
+              <w:rPr>
+                <w:color w:val="7F7F7F" w:themeColor="text1" w:themeTint="80"/>
+                <w:lang w:val="bg-BG"/>
+              </w:rPr>
+            </w:pPr>
+            <w:r>
+              <w:rPr>
+                <w:color w:val="7F7F7F" w:themeColor="text1" w:themeTint="80"/>
+                <w:lang w:val="bg-BG"/>
+              </w:rPr>
+              <w:t>Създаване на скрипт з</w:t>
+            </w:r>
+            <w:r>
+              <w:rPr>
+                <w:color w:val="7F7F7F" w:themeColor="text1" w:themeTint="80"/>
+                <w:lang w:val="bg-BG"/>
+              </w:rPr>
+              <w:t>а добавяне на втори и</w:t>
+            </w:r>
+            <w:r>
+              <w:rPr>
+                <w:color w:val="7F7F7F" w:themeColor="text1" w:themeTint="80"/>
+                <w:lang w:val="bg-BG"/>
+              </w:rPr>
+              <w:t>звършител</w:t>
+            </w:r>
+            <w:r>
+              <w:rPr>
+                <w:color w:val="7F7F7F" w:themeColor="text1" w:themeTint="80"/>
+                <w:lang w:val="bg-BG"/>
+              </w:rPr>
+              <w:t xml:space="preserve"> на изследването в таблицата с резултати + форматиране на съществуващите данни и валидация</w:t>
+            </w:r>
+          </w:p>
+        </w:tc>
+        <w:tc>
+          <w:tcPr>
+            <w:tcW w:w="1104" w:type="dxa"/>
+          </w:tcPr>
+          <w:p>
+            <w:pPr>
+              <w:jc w:val="center"/>
+              <w:rPr>
+                <w:color w:val="7F7F7F" w:themeColor="text1" w:themeTint="80"/>
+                <w:lang w:val="bg-BG"/>
+              </w:rPr>
+            </w:pPr>
+            <w:r>
+              <w:rPr>
+                <w:color w:val="7F7F7F" w:themeColor="text1" w:themeTint="80"/>
+                <w:lang w:val="bg-BG"/>
+              </w:rPr>
+              <w:t>3</w:t>
+            </w:r>
+            <w:r>
+              <w:rPr>
+                <w:color w:val="7F7F7F" w:themeColor="text1" w:themeTint="80"/>
+                <w:lang w:val="bg-BG"/>
+              </w:rPr>
+              <w:t>ч</w:t>
+            </w:r>
+          </w:p>
+        </w:tc>
+      </w:tr>
+      <w:tr>
+        <w:tc>
+          <w:tcPr>
+            <w:tcW w:w="8472" w:type="dxa"/>
+          </w:tcPr>
+          <w:p>
+            <w:pPr>
+              <w:ind w:left="227"/>
+              <w:rPr>
+                <w:color w:val="7F7F7F" w:themeColor="text1" w:themeTint="80"/>
+                <w:lang w:val="bg-BG"/>
+              </w:rPr>
+            </w:pPr>
+            <w:r>
+              <w:rPr>
+                <w:color w:val="7F7F7F" w:themeColor="text1" w:themeTint="80"/>
+                <w:lang w:val="bg-BG"/>
+              </w:rPr>
+              <w:t>Премахване на инструментите (и функционалността) на „Стойност на показателя“</w:t>
+            </w:r>
+          </w:p>
+        </w:tc>
+        <w:tc>
+          <w:tcPr>
+            <w:tcW w:w="1104" w:type="dxa"/>
+          </w:tcPr>
+          <w:p>
+            <w:pPr>
+              <w:jc w:val="center"/>
+              <w:rPr>
+                <w:color w:val="7F7F7F" w:themeColor="text1" w:themeTint="80"/>
+                <w:lang w:val="bg-BG"/>
+              </w:rPr>
+            </w:pPr>
+            <w:r>
+              <w:rPr>
+                <w:color w:val="7F7F7F" w:themeColor="text1" w:themeTint="80"/>
+                <w:lang w:val="bg-BG"/>
+              </w:rPr>
+              <w:t>2</w:t>
+            </w:r>
+            <w:r>
+              <w:rPr>
+                <w:color w:val="7F7F7F" w:themeColor="text1" w:themeTint="80"/>
+                <w:lang w:val="bg-BG"/>
+              </w:rPr>
+              <w:t>ч</w:t>
+            </w:r>
+          </w:p>
+        </w:tc>
+      </w:tr>
+      <w:tr>
+        <w:tc>
+          <w:tcPr>
+            <w:tcW w:w="8472" w:type="dxa"/>
+          </w:tcPr>
+          <w:p>
+            <w:pPr>
+              <w:ind w:left="227"/>
+              <w:rPr>
+                <w:color w:val="7F7F7F" w:themeColor="text1" w:themeTint="80"/>
+                <w:lang w:val="bg-BG"/>
+              </w:rPr>
+            </w:pPr>
+            <w:r>
+              <w:rPr>
+                <w:color w:val="7F7F7F" w:themeColor="text1" w:themeTint="80"/>
+                <w:lang w:val="bg-BG"/>
+              </w:rPr>
+              <w:t>Добавяне на инструменти за въвеждане на втори „Извършил изследването“</w:t>
+            </w:r>
+          </w:p>
+        </w:tc>
+        <w:tc>
+          <w:tcPr>
+            <w:tcW w:w="1104" w:type="dxa"/>
+          </w:tcPr>
+          <w:p>
+            <w:pPr>
+              <w:jc w:val="center"/>
+              <w:rPr>
+                <w:color w:val="7F7F7F" w:themeColor="text1" w:themeTint="80"/>
+                <w:lang w:val="bg-BG"/>
+              </w:rPr>
+            </w:pPr>
+            <w:r>
+              <w:rPr>
+                <w:color w:val="7F7F7F" w:themeColor="text1" w:themeTint="80"/>
+                <w:lang w:val="bg-BG"/>
+              </w:rPr>
+              <w:t>2</w:t>
+            </w:r>
+            <w:r>
+              <w:rPr>
+                <w:color w:val="7F7F7F" w:themeColor="text1" w:themeTint="80"/>
+                <w:lang w:val="bg-BG"/>
+              </w:rPr>
+              <w:t>ч</w:t>
+            </w:r>
+          </w:p>
+        </w:tc>
+      </w:tr>
+      <w:tr>
+        <w:tc>
+          <w:tcPr>
+            <w:tcW w:w="8472" w:type="dxa"/>
+          </w:tcPr>
+          <w:p>
+            <w:pPr>
+              <w:ind w:left="227"/>
+              <w:rPr>
+                <w:color w:val="7F7F7F" w:themeColor="text1" w:themeTint="80"/>
+                <w:lang w:val="bg-BG"/>
+              </w:rPr>
+            </w:pPr>
+            <w:r>
+              <w:rPr>
+                <w:color w:val="7F7F7F" w:themeColor="text1" w:themeTint="80"/>
+                <w:lang w:val="bg-BG"/>
+              </w:rPr>
+              <w:t>Тестване</w:t>
+            </w:r>
+          </w:p>
+        </w:tc>
+        <w:tc>
+          <w:tcPr>
+            <w:tcW w:w="1104" w:type="dxa"/>
+          </w:tcPr>
+          <w:p>
+            <w:pPr>
+              <w:jc w:val="center"/>
+              <w:rPr>
+                <w:color w:val="7F7F7F" w:themeColor="text1" w:themeTint="80"/>
+                <w:lang w:val="bg-BG"/>
+              </w:rPr>
+            </w:pPr>
+            <w:r>
+              <w:rPr>
+                <w:color w:val="7F7F7F" w:themeColor="text1" w:themeTint="80"/>
+                <w:lang w:val="bg-BG"/>
+              </w:rPr>
+              <w:t>2</w:t>
+            </w:r>
+            <w:r>
+              <w:rPr>
+                <w:color w:val="7F7F7F" w:themeColor="text1" w:themeTint="80"/>
+                <w:lang w:val="bg-BG"/>
+              </w:rPr>
+              <w:t>ч</w:t>
+            </w:r>
+          </w:p>
+        </w:tc>
+      </w:tr>
+      <w:tr>
+        <w:tc>
+          <w:tcPr>
+            <w:tcW w:w="8472" w:type="dxa"/>
+          </w:tcPr>
+          <w:p>
+            <w:pPr>
+              <w:rPr>
+                <w:lang w:val="bg-BG"/>
+              </w:rPr>
+            </w:pPr>
+            <w:r>
+              <w:rPr>
+                <w:lang w:val="bg-BG"/>
+              </w:rPr>
+              <w:t>Промяна генерирането на Заявка</w:t>
+            </w:r>
+          </w:p>
+        </w:tc>
+        <w:tc>
+          <w:tcPr>
+            <w:tcW w:w="1104" w:type="dxa"/>
+          </w:tcPr>
+          <w:p>
+            <w:pPr>
+              <w:jc w:val="center"/>
+              <w:rPr>
+                <w:lang w:val="bg-BG"/>
+              </w:rPr>
+            </w:pPr>
+            <w:r>
+              <w:rPr>
+                <w:lang w:val="bg-BG"/>
+              </w:rPr>
+              <w:t>8</w:t>
+            </w:r>
+            <w:r>
+              <w:rPr>
+                <w:lang w:val="bg-BG"/>
+              </w:rPr>
+              <w:t>ч</w:t>
+            </w:r>
+          </w:p>
+        </w:tc>
+      </w:tr>
+      <w:tr>
+        <w:tc>
+          <w:tcPr>
+            <w:tcW w:w="8472" w:type="dxa"/>
+          </w:tcPr>
+          <w:p>
+            <w:pPr>
+              <w:ind w:left="227"/>
+              <w:rPr>
+                <w:color w:val="7F7F7F" w:themeColor="text1" w:themeTint="80"/>
+                <w:lang w:val="bg-BG"/>
+              </w:rPr>
+            </w:pPr>
+            <w:r>
+              <w:rPr>
+                <w:color w:val="7F7F7F" w:themeColor="text1" w:themeTint="80"/>
+                <w:lang w:val="bg-BG"/>
+              </w:rPr>
+              <w:t>Промяна на съществуващия темплейт</w:t>
+            </w:r>
+          </w:p>
+        </w:tc>
+        <w:tc>
+          <w:tcPr>
+            <w:tcW w:w="1104" w:type="dxa"/>
+          </w:tcPr>
+          <w:p>
+            <w:pPr>
+              <w:jc w:val="center"/>
+              <w:rPr>
+                <w:color w:val="7F7F7F" w:themeColor="text1" w:themeTint="80"/>
+                <w:lang w:val="bg-BG"/>
+              </w:rPr>
+            </w:pPr>
+            <w:r>
+              <w:rPr>
+                <w:color w:val="7F7F7F" w:themeColor="text1" w:themeTint="80"/>
+                <w:lang w:val="bg-BG"/>
+              </w:rPr>
+              <w:t>2</w:t>
+            </w:r>
+            <w:r>
+              <w:rPr>
+                <w:color w:val="7F7F7F" w:themeColor="text1" w:themeTint="80"/>
+                <w:lang w:val="bg-BG"/>
+              </w:rPr>
+              <w:t>ч</w:t>
+            </w:r>
+          </w:p>
+        </w:tc>
+      </w:tr>
+      <w:tr>
+        <w:tc>
+          <w:tcPr>
+            <w:tcW w:w="8472" w:type="dxa"/>
+          </w:tcPr>
+          <w:p>
+            <w:pPr>
+              <w:ind w:left="227"/>
+              <w:rPr>
+                <w:color w:val="7F7F7F" w:themeColor="text1" w:themeTint="80"/>
+                <w:lang w:val="bg-BG"/>
+              </w:rPr>
+            </w:pPr>
+            <w:r>
+              <w:rPr>
+                <w:color w:val="7F7F7F" w:themeColor="text1" w:themeTint="80"/>
+                <w:lang w:val="bg-BG"/>
+              </w:rPr>
+              <w:t>Промяна на функционалността по попълването му (акцент над динамичното създаване на таблица, вместо използването и директно от темплейта, защото файла трябва да съдържа само таблиците, необходими според вида изследване)</w:t>
+            </w:r>
+          </w:p>
+        </w:tc>
+        <w:tc>
+          <w:tcPr>
+            <w:tcW w:w="1104" w:type="dxa"/>
+          </w:tcPr>
+          <w:p>
+            <w:pPr>
+              <w:jc w:val="center"/>
+              <w:rPr>
+                <w:color w:val="7F7F7F" w:themeColor="text1" w:themeTint="80"/>
+                <w:lang w:val="bg-BG"/>
+              </w:rPr>
+            </w:pPr>
+            <w:r>
+              <w:rPr>
+                <w:color w:val="7F7F7F" w:themeColor="text1" w:themeTint="80"/>
+                <w:lang w:val="bg-BG"/>
+              </w:rPr>
+              <w:t>4</w:t>
+            </w:r>
+            <w:r>
+              <w:rPr>
+                <w:color w:val="7F7F7F" w:themeColor="text1" w:themeTint="80"/>
+                <w:lang w:val="bg-BG"/>
+              </w:rPr>
+              <w:t>ч</w:t>
+            </w:r>
+          </w:p>
+        </w:tc>
+      </w:tr>
+      <w:tr>
+        <w:tc>
+          <w:tcPr>
+            <w:tcW w:w="8472" w:type="dxa"/>
+          </w:tcPr>
+          <w:p>
+            <w:pPr>
+              <w:ind w:left="227"/>
+              <w:rPr>
+                <w:color w:val="7F7F7F" w:themeColor="text1" w:themeTint="80"/>
+                <w:lang w:val="bg-BG"/>
+              </w:rPr>
+            </w:pPr>
+            <w:r>
+              <w:rPr>
+                <w:color w:val="7F7F7F" w:themeColor="text1" w:themeTint="80"/>
+                <w:lang w:val="bg-BG"/>
+              </w:rPr>
+              <w:t>Тестване</w:t>
+            </w:r>
+          </w:p>
+        </w:tc>
+        <w:tc>
+          <w:tcPr>
+            <w:tcW w:w="1104" w:type="dxa"/>
+          </w:tcPr>
+          <w:p>
+            <w:pPr>
+              <w:jc w:val="center"/>
+              <w:rPr>
+                <w:color w:val="7F7F7F" w:themeColor="text1" w:themeTint="80"/>
+                <w:lang w:val="bg-BG"/>
+              </w:rPr>
+            </w:pPr>
+            <w:r>
+              <w:rPr>
+                <w:color w:val="7F7F7F" w:themeColor="text1" w:themeTint="80"/>
+                <w:lang w:val="bg-BG"/>
+              </w:rPr>
+              <w:t>2</w:t>
+            </w:r>
+            <w:r>
+              <w:rPr>
+                <w:color w:val="7F7F7F" w:themeColor="text1" w:themeTint="80"/>
+                <w:lang w:val="bg-BG"/>
+              </w:rPr>
+              <w:t>ч</w:t>
+            </w:r>
+          </w:p>
+        </w:tc>
+      </w:tr>
+      <w:tr>
+        <w:tc>
+          <w:tcPr>
+            <w:tcW w:w="8472" w:type="dxa"/>
+          </w:tcPr>
+          <w:p>
+            <w:pPr>
+              <w:rPr>
+                <w:lang w:val="bg-BG"/>
+              </w:rPr>
+            </w:pPr>
+            <w:r>
+              <w:rPr>
+                <w:lang w:val="bg-BG"/>
+              </w:rPr>
+              <w:t>Промяна на генерирането на Протокол</w:t>
+            </w:r>
+          </w:p>
+        </w:tc>
+        <w:tc>
+          <w:tcPr>
+            <w:tcW w:w="1104" w:type="dxa"/>
+          </w:tcPr>
+          <w:p>
+            <w:pPr>
+              <w:jc w:val="center"/>
+              <w:rPr>
+                <w:lang w:val="bg-BG"/>
+              </w:rPr>
+            </w:pPr>
+            <w:r>
+              <w:rPr>
+                <w:lang w:val="bg-BG"/>
+              </w:rPr>
+              <w:t>11</w:t>
+            </w:r>
+            <w:r>
+              <w:rPr>
+                <w:lang w:val="bg-BG"/>
+              </w:rPr>
+              <w:t>ч</w:t>
+            </w:r>
+          </w:p>
+        </w:tc>
+      </w:tr>
+      <w:tr>
+        <w:tc>
+          <w:tcPr>
+            <w:tcW w:w="8472" w:type="dxa"/>
+          </w:tcPr>
+          <w:p>
+            <w:pPr>
+              <w:ind w:left="227"/>
+              <w:rPr>
+                <w:color w:val="7F7F7F" w:themeColor="text1" w:themeTint="80"/>
+                <w:lang w:val="bg-BG"/>
+              </w:rPr>
+            </w:pPr>
+            <w:r>
+              <w:rPr>
+                <w:color w:val="7F7F7F" w:themeColor="text1" w:themeTint="80"/>
+                <w:lang w:val="bg-BG"/>
+              </w:rPr>
+              <w:t>Промяна на съществуващия темплейт</w:t>
+            </w:r>
+          </w:p>
+        </w:tc>
+        <w:tc>
+          <w:tcPr>
+            <w:tcW w:w="1104" w:type="dxa"/>
+          </w:tcPr>
+          <w:p>
+            <w:pPr>
+              <w:jc w:val="center"/>
+              <w:rPr>
+                <w:lang w:val="bg-BG"/>
+              </w:rPr>
+            </w:pPr>
+            <w:r>
+              <w:rPr>
+                <w:color w:val="7F7F7F" w:themeColor="text1" w:themeTint="80"/>
+                <w:lang w:val="bg-BG"/>
+              </w:rPr>
+              <w:t>2</w:t>
+            </w:r>
+            <w:r>
+              <w:rPr>
+                <w:color w:val="7F7F7F" w:themeColor="text1" w:themeTint="80"/>
+                <w:lang w:val="bg-BG"/>
+              </w:rPr>
+              <w:t>ч</w:t>
+            </w:r>
+          </w:p>
+        </w:tc>
+      </w:tr>
+      <w:tr>
+        <w:tc>
+          <w:tcPr>
+            <w:tcW w:w="8472" w:type="dxa"/>
+          </w:tcPr>
+          <w:p>
+            <w:pPr>
+              <w:ind w:left="227"/>
+              <w:rPr>
+                <w:color w:val="7F7F7F" w:themeColor="text1" w:themeTint="80"/>
+                <w:lang w:val="bg-BG"/>
+              </w:rPr>
+            </w:pPr>
+            <w:r>
+              <w:rPr>
+                <w:color w:val="7F7F7F" w:themeColor="text1" w:themeTint="80"/>
+                <w:lang w:val="bg-BG"/>
+              </w:rPr>
+              <w:t>Промяна на функционалността по попълването му (акцент над динамичното създаване на таблица, вместо използването и директно от темплейта, защото файла трябва да съдържа само таблиците, необходими според вида изследване)</w:t>
+            </w:r>
+          </w:p>
+        </w:tc>
+        <w:tc>
+          <w:tcPr>
+            <w:tcW w:w="1104" w:type="dxa"/>
+          </w:tcPr>
+          <w:p>
+            <w:pPr>
+              <w:jc w:val="center"/>
+              <w:rPr>
+                <w:lang w:val="bg-BG"/>
+              </w:rPr>
+            </w:pPr>
+            <w:r>
+              <w:rPr>
+                <w:color w:val="7F7F7F" w:themeColor="text1" w:themeTint="80"/>
+                <w:lang w:val="bg-BG"/>
+              </w:rPr>
+              <w:t>7</w:t>
+            </w:r>
+            <w:r>
+              <w:rPr>
+                <w:color w:val="7F7F7F" w:themeColor="text1" w:themeTint="80"/>
+                <w:lang w:val="bg-BG"/>
+              </w:rPr>
+              <w:t>ч</w:t>
+            </w:r>
+          </w:p>
+        </w:tc>
+      </w:tr>
+      <w:tr>
+        <w:tc>
+          <w:tcPr>
+            <w:tcW w:w="8472" w:type="dxa"/>
+          </w:tcPr>
+          <w:p>
+            <w:pPr>
+              <w:ind w:left="227"/>
+              <w:rPr>
+                <w:color w:val="7F7F7F" w:themeColor="text1" w:themeTint="80"/>
+                <w:lang w:val="bg-BG"/>
+              </w:rPr>
+            </w:pPr>
+            <w:r>
+              <w:rPr>
+                <w:color w:val="7F7F7F" w:themeColor="text1" w:themeTint="80"/>
+                <w:lang w:val="bg-BG"/>
+              </w:rPr>
+              <w:t>Тестване</w:t>
+            </w:r>
+          </w:p>
+        </w:tc>
+        <w:tc>
+          <w:tcPr>
+            <w:tcW w:w="1104" w:type="dxa"/>
+          </w:tcPr>
+          <w:p>
+            <w:pPr>
+              <w:jc w:val="center"/>
+              <w:rPr>
+                <w:lang w:val="bg-BG"/>
+              </w:rPr>
+            </w:pPr>
+            <w:r>
+              <w:rPr>
+                <w:color w:val="7F7F7F" w:themeColor="text1" w:themeTint="80"/>
+                <w:lang w:val="bg-BG"/>
+              </w:rPr>
+              <w:t>2</w:t>
+            </w:r>
+            <w:r>
+              <w:rPr>
+                <w:color w:val="7F7F7F" w:themeColor="text1" w:themeTint="80"/>
+                <w:lang w:val="bg-BG"/>
+              </w:rPr>
+              <w:t>ч</w:t>
+            </w:r>
+          </w:p>
+        </w:tc>
+      </w:tr>
+      <w:tr>
+        <w:tc>
+          <w:tcPr>
+            <w:tcW w:w="8472" w:type="dxa"/>
+          </w:tcPr>
+          <w:p>
+            <w:pPr>
+              <w:ind w:left="227"/>
+              <w:jc w:val="right"/>
+              <w:rPr>
+                <w:b/>
+                <w:color w:val="7F7F7F" w:themeColor="text1" w:themeTint="80"/>
+                <w:lang w:val="bg-BG"/>
+              </w:rPr>
+            </w:pPr>
+            <w:r>
+              <w:rPr>
+                <w:b/>
+                <w:lang w:val="bg-BG"/>
+              </w:rPr>
+              <w:t>Общо</w:t>
+            </w:r>
+          </w:p>
+        </w:tc>
+        <w:tc>
+          <w:tcPr>
+            <w:tcW w:w="1104" w:type="dxa"/>
+          </w:tcPr>
+          <w:p>
+            <w:pPr>
+              <w:jc w:val="center"/>
+              <w:rPr>
+                <w:b/>
+                <w:lang w:val="bg-BG"/>
+              </w:rPr>
+            </w:pPr>
+            <w:r>
+              <w:rPr>
+                <w:b/>
+                <w:lang w:val="bg-BG"/>
+              </w:rPr>
+              <w:t>58ч</w:t>
+            </w:r>
+          </w:p>
+        </w:tc>
+      </w:tr>
+    </w:tbl>
+    <w:p>
+      <w:pPr>
+        <w:spacing w:after="0"/>
+        <w:rPr>
+          <w:lang w:val="bg-BG"/>
+        </w:rPr>
+      </w:pPr>
+      <w:r>
+        <w:rPr>
+          <w:lang w:val="bg-BG"/>
+        </w:rPr>
+        <w:t xml:space="preserve">Посочените </w:t>
+      </w:r>
+      <w:r>
+        <w:rPr>
+          <w:lang w:val="bg-BG"/>
+        </w:rPr>
+        <w:t xml:space="preserve">часове са </w:t>
+      </w:r>
+      <w:r>
+        <w:rPr>
+          <w:lang w:val="bg-BG"/>
+        </w:rPr>
+        <w:t xml:space="preserve">работа, измерена в „човеко-часове“. </w:t>
+      </w:r>
+      <w:r>
+        <w:rPr>
+          <w:lang w:val="bg-BG"/>
+        </w:rPr>
+        <w:br/>
+      </w:r>
+      <w:r>
+        <w:rPr>
+          <w:lang w:val="bg-BG"/>
+        </w:rPr>
+        <w:t xml:space="preserve">Цената на един </w:t>
+      </w:r>
+      <w:r>
+        <w:rPr>
+          <w:lang w:val="bg-BG"/>
+        </w:rPr>
+        <w:t>„</w:t>
+      </w:r>
+      <w:r>
+        <w:rPr>
+          <w:lang w:val="bg-BG"/>
+        </w:rPr>
+        <w:t>човеко-час</w:t>
+      </w:r>
+      <w:r>
+        <w:rPr>
+          <w:lang w:val="bg-BG"/>
+        </w:rPr>
+        <w:t>“</w:t>
+      </w:r>
+      <w:r>
+        <w:rPr>
+          <w:lang w:val="bg-BG"/>
+        </w:rPr>
+        <w:t xml:space="preserve"> е </w:t>
+      </w:r>
+      <w:r>
+        <w:rPr>
+          <w:b/>
+          <w:lang w:val="bg-BG"/>
+        </w:rPr>
+        <w:t>10лв</w:t>
+      </w:r>
+      <w:r>
+        <w:rPr>
+          <w:lang w:val="bg-BG"/>
+        </w:rPr>
+        <w:t xml:space="preserve">. </w:t>
+      </w:r>
+    </w:p>
+    <w:p>
+      <w:pPr>
+        <w:rPr>
+          <w:b/>
+        </w:rPr>
+      </w:pPr>
+      <w:r>
+        <w:rPr>
+          <w:lang w:val="bg-BG"/>
+        </w:rPr>
+        <w:t>Крайната цена на извършените промени е пресметната използвайки</w:t>
+      </w:r>
+      <w:r>
+        <w:rPr>
+          <w:lang w:val="bg-BG"/>
+        </w:rPr>
+        <w:t xml:space="preserve"> следната формула:</w:t>
+      </w:r>
+      <w:r>
+        <w:rPr>
+          <w:lang w:val="bg-BG"/>
+        </w:rPr>
+        <w:br/>
+        <w:t xml:space="preserve">(Часове работа) * (цена час) = 58 * 10 = </w:t>
+      </w:r>
+      <w:r>
+        <w:rPr>
+          <w:b/>
+          <w:lang w:val="bg-BG"/>
+        </w:rPr>
+        <w:t>580лв</w:t>
+      </w:r>
+    </w:p>
+    <w:p>
+      <w:pPr>
+        <w:rPr>
+          <w:lang w:val="bg-BG"/>
+        </w:rPr>
+      </w:pPr>
+      <w:r>
+        <w:rPr>
+          <w:lang w:val="bg-BG"/>
+        </w:rPr>
+        <w:lastRenderedPageBreak/>
+        <w:t xml:space="preserve">Предвидения срок за извършване на промените е </w:t>
+      </w:r>
+      <w:r>
+        <w:rPr>
+          <w:b/>
+          <w:lang w:val="bg-BG"/>
+        </w:rPr>
+        <w:t>5 – 7 седмици</w:t>
+      </w:r>
+      <w:r>
+        <w:rPr>
+          <w:lang w:val="bg-BG"/>
+        </w:rPr>
+        <w:t xml:space="preserve"> от приемане на условията.</w:t>
+      </w:r>
       <w:bookmarkStart w:id="0" w:name="_GoBack"/>
       <w:bookmarkEnd w:id="0"/>
     </w:p>
+    <w:p>
+      <w:pPr>
+        <w:rPr>
+          <w:b/>
+          <w:lang w:val="bg-BG"/>
+        </w:rPr>
+      </w:pPr>
+      <w:r>
+        <w:rPr>
+          <w:lang w:val="bg-BG"/>
+        </w:rPr>
+        <w:t xml:space="preserve">Относно </w:t>
+      </w:r>
+      <w:r>
+        <w:rPr>
+          <w:lang w:val="bg-BG"/>
+        </w:rPr>
+        <w:t xml:space="preserve">закупуването на копие на проекта, стойността </w:t>
+      </w:r>
+      <w:r>
+        <w:rPr>
+          <w:lang w:val="bg-BG"/>
+        </w:rPr>
+        <w:t>му</w:t>
+      </w:r>
+      <w:r>
+        <w:rPr>
+          <w:lang w:val="bg-BG"/>
+        </w:rPr>
+        <w:t xml:space="preserve"> се запазва на </w:t>
+      </w:r>
+      <w:r>
+        <w:rPr>
+          <w:b/>
+          <w:lang w:val="bg-BG"/>
+        </w:rPr>
+        <w:t>2800лв</w:t>
+      </w:r>
+      <w:r>
+        <w:rPr>
+          <w:b/>
+          <w:lang w:val="bg-BG"/>
+        </w:rPr>
+        <w:t xml:space="preserve">. </w:t>
+      </w:r>
+      <w:r>
+        <w:rPr>
+          <w:lang w:val="bg-BG"/>
+        </w:rPr>
+        <w:t>Винаги се говори за последна версия на проекта</w:t>
+      </w:r>
+      <w:r>
+        <w:rPr>
+          <w:lang w:val="bg-BG"/>
+        </w:rPr>
+        <w:t xml:space="preserve"> (след нанасяне на всякакъв тип промени)</w:t>
+      </w:r>
+      <w:r>
+        <w:rPr>
+          <w:lang w:val="bg-BG"/>
+        </w:rPr>
+        <w:t xml:space="preserve">. </w:t>
+      </w:r>
+    </w:p>
+    <w:p>
+      <w:pPr>
+        <w:rPr>
+          <w:lang w:val="bg-BG"/>
+        </w:rPr>
+      </w:pPr>
+      <w:r>
+        <w:rPr>
+          <w:lang w:val="bg-BG"/>
+        </w:rPr>
+        <w:t xml:space="preserve">Поради </w:t>
+      </w:r>
+      <w:r>
+        <w:rPr>
+          <w:lang w:val="bg-BG"/>
+        </w:rPr>
+        <w:t xml:space="preserve">повторното закупуване на продукта, предложението ни ще включва </w:t>
+      </w:r>
+      <w:r>
+        <w:rPr>
+          <w:b/>
+          <w:lang w:val="bg-BG"/>
+        </w:rPr>
+        <w:t>15%</w:t>
+      </w:r>
+      <w:r>
+        <w:rPr>
+          <w:lang w:val="bg-BG"/>
+        </w:rPr>
+        <w:t xml:space="preserve"> процента отстъпка. Това прави:</w:t>
+      </w:r>
+    </w:p>
+    <w:p>
+      <w:pPr>
+        <w:rPr>
+          <w:b/>
+          <w:lang w:val="bg-BG"/>
+        </w:rPr>
+      </w:pPr>
+      <w:r>
+        <w:rPr>
+          <w:lang w:val="bg-BG"/>
+        </w:rPr>
+        <w:t xml:space="preserve">15% от 2800лв = 420лв. Крайна цена: 2800лв – 420лв = </w:t>
+      </w:r>
+      <w:r>
+        <w:rPr>
+          <w:b/>
+          <w:lang w:val="bg-BG"/>
+        </w:rPr>
+        <w:t>2380лв.</w:t>
+      </w:r>
+    </w:p>
+    <w:p>
+      <w:pPr>
+        <w:rPr>
+          <w:lang w:val="bg-BG"/>
+        </w:rPr>
+      </w:pPr>
+      <w:r>
+        <w:rPr>
+          <w:b/>
+          <w:lang w:val="bg-BG"/>
+        </w:rPr>
+        <w:t>Крайна оферта:</w:t>
+      </w:r>
+    </w:p>
+    <w:tbl>
+      <w:tblPr>
+        <w:tblStyle w:val="TableGrid"/>
+        <w:tblW w:w="0" w:type="auto"/>
+        <w:tblLook w:val="04A0" w:firstRow="1" w:lastRow="0" w:firstColumn="1" w:lastColumn="0" w:noHBand="0" w:noVBand="1"/>
+      </w:tblPr>
+      <w:tblGrid>
+        <w:gridCol w:w="2022"/>
+        <w:gridCol w:w="2622"/>
+      </w:tblGrid>
+      <w:tr>
+        <w:trPr>
+          <w:trHeight w:val="454"/>
+        </w:trPr>
+        <w:tc>
+          <w:tcPr>
+            <w:tcW w:w="2022" w:type="dxa"/>
+            <w:vAlign w:val="center"/>
+          </w:tcPr>
+          <w:p>
+            <w:pPr>
+              <w:jc w:val="center"/>
+              <w:rPr>
+                <w:lang w:val="bg-BG"/>
+              </w:rPr>
+            </w:pPr>
+            <w:r>
+              <w:rPr>
+                <w:lang w:val="bg-BG"/>
+              </w:rPr>
+              <w:t>Услуга:</w:t>
+            </w:r>
+          </w:p>
+        </w:tc>
+        <w:tc>
+          <w:tcPr>
+            <w:tcW w:w="2622" w:type="dxa"/>
+            <w:vAlign w:val="center"/>
+          </w:tcPr>
+          <w:p>
+            <w:pPr>
+              <w:jc w:val="center"/>
+              <w:rPr>
+                <w:lang w:val="bg-BG"/>
+              </w:rPr>
+            </w:pPr>
+            <w:r>
+              <w:rPr>
+                <w:lang w:val="bg-BG"/>
+              </w:rPr>
+              <w:t>Цена:</w:t>
+            </w:r>
+          </w:p>
+        </w:tc>
+      </w:tr>
+      <w:tr>
+        <w:trPr>
+          <w:trHeight w:val="257"/>
+        </w:trPr>
+        <w:tc>
+          <w:tcPr>
+            <w:tcW w:w="2022" w:type="dxa"/>
+            <w:vAlign w:val="center"/>
+          </w:tcPr>
+          <w:p>
+            <w:pPr>
+              <w:jc w:val="center"/>
+              <w:rPr>
+                <w:lang w:val="bg-BG"/>
+              </w:rPr>
+            </w:pPr>
+            <w:r>
+              <w:rPr>
+                <w:lang w:val="bg-BG"/>
+              </w:rPr>
+              <w:t>Промени</w:t>
+            </w:r>
+          </w:p>
+        </w:tc>
+        <w:tc>
+          <w:tcPr>
+            <w:tcW w:w="2622" w:type="dxa"/>
+            <w:vAlign w:val="center"/>
+          </w:tcPr>
+          <w:p>
+            <w:pPr>
+              <w:jc w:val="center"/>
+              <w:rPr>
+                <w:lang w:val="bg-BG"/>
+              </w:rPr>
+            </w:pPr>
+            <w:r>
+              <w:rPr>
+                <w:lang w:val="bg-BG"/>
+              </w:rPr>
+              <w:t>580лв</w:t>
+            </w:r>
+          </w:p>
+        </w:tc>
+      </w:tr>
+      <w:tr>
+        <w:trPr>
+          <w:trHeight w:val="275"/>
+        </w:trPr>
+        <w:tc>
+          <w:tcPr>
+            <w:tcW w:w="2022" w:type="dxa"/>
+            <w:vAlign w:val="center"/>
+          </w:tcPr>
+          <w:p>
+            <w:pPr>
+              <w:jc w:val="center"/>
+              <w:rPr>
+                <w:lang w:val="bg-BG"/>
+              </w:rPr>
+            </w:pPr>
+            <w:r>
+              <w:rPr>
+                <w:lang w:val="bg-BG"/>
+              </w:rPr>
+              <w:t>Продукт</w:t>
+            </w:r>
+          </w:p>
+        </w:tc>
+        <w:tc>
+          <w:tcPr>
+            <w:tcW w:w="2622" w:type="dxa"/>
+            <w:vAlign w:val="center"/>
+          </w:tcPr>
+          <w:p>
+            <w:pPr>
+              <w:jc w:val="center"/>
+              <w:rPr>
+                <w:lang w:val="bg-BG"/>
+              </w:rPr>
+            </w:pPr>
+            <w:r>
+              <w:rPr>
+                <w:lang w:val="bg-BG"/>
+              </w:rPr>
+              <w:t>2800лв</w:t>
+            </w:r>
+          </w:p>
+        </w:tc>
+      </w:tr>
+      <w:tr>
+        <w:trPr>
+          <w:trHeight w:val="275"/>
+        </w:trPr>
+        <w:tc>
+          <w:tcPr>
+            <w:tcW w:w="2022" w:type="dxa"/>
+            <w:vAlign w:val="center"/>
+          </w:tcPr>
+          <w:p>
+            <w:pPr>
+              <w:jc w:val="center"/>
+              <w:rPr>
+                <w:lang w:val="bg-BG"/>
+              </w:rPr>
+            </w:pPr>
+            <w:r>
+              <w:rPr>
+                <w:lang w:val="bg-BG"/>
+              </w:rPr>
+              <w:t>Отстъпка</w:t>
+            </w:r>
+          </w:p>
+        </w:tc>
+        <w:tc>
+          <w:tcPr>
+            <w:tcW w:w="2622" w:type="dxa"/>
+            <w:vAlign w:val="center"/>
+          </w:tcPr>
+          <w:p>
+            <w:pPr>
+              <w:jc w:val="center"/>
+              <w:rPr>
+                <w:lang w:val="bg-BG"/>
+              </w:rPr>
+            </w:pPr>
+            <w:r>
+              <w:rPr>
+                <w:lang w:val="bg-BG"/>
+              </w:rPr>
+              <w:t>15% от цена на продукт</w:t>
+            </w:r>
+            <w:r>
+              <w:rPr>
+                <w:lang w:val="bg-BG"/>
+              </w:rPr>
+              <w:t xml:space="preserve"> </w:t>
+            </w:r>
+            <w:r>
+              <w:rPr>
+                <w:lang w:val="bg-BG"/>
+              </w:rPr>
+              <w:t>=</w:t>
+            </w:r>
+          </w:p>
+          <w:p>
+            <w:pPr>
+              <w:jc w:val="center"/>
+              <w:rPr>
+                <w:lang w:val="bg-BG"/>
+              </w:rPr>
+            </w:pPr>
+            <w:r>
+              <w:rPr>
+                <w:lang w:val="bg-BG"/>
+              </w:rPr>
+              <w:t>-420лв</w:t>
+            </w:r>
+          </w:p>
+        </w:tc>
+      </w:tr>
+      <w:tr>
+        <w:trPr>
+          <w:trHeight w:val="275"/>
+        </w:trPr>
+        <w:tc>
+          <w:tcPr>
+            <w:tcW w:w="2022" w:type="dxa"/>
+            <w:vAlign w:val="center"/>
+          </w:tcPr>
+          <w:p>
+            <w:pPr>
+              <w:jc w:val="center"/>
+              <w:rPr>
+                <w:b/>
+                <w:lang w:val="bg-BG"/>
+              </w:rPr>
+            </w:pPr>
+            <w:r>
+              <w:rPr>
+                <w:b/>
+                <w:lang w:val="bg-BG"/>
+              </w:rPr>
+              <w:t>Общо:</w:t>
+            </w:r>
+          </w:p>
+        </w:tc>
+        <w:tc>
+          <w:tcPr>
+            <w:tcW w:w="2622" w:type="dxa"/>
+            <w:vAlign w:val="center"/>
+          </w:tcPr>
+          <w:p>
+            <w:pPr>
+              <w:jc w:val="center"/>
+              <w:rPr>
+                <w:lang w:val="bg-BG"/>
+              </w:rPr>
+            </w:pPr>
+            <w:r>
+              <w:rPr>
+                <w:lang w:val="bg-BG"/>
+              </w:rPr>
+              <w:t xml:space="preserve">(580 + 2380) = </w:t>
+            </w:r>
+            <w:r>
+              <w:rPr>
+                <w:b/>
+                <w:lang w:val="bg-BG"/>
+              </w:rPr>
+              <w:t>2960лв</w:t>
+            </w:r>
+          </w:p>
+        </w:tc>
+      </w:tr>
+    </w:tbl>
+    <w:p>
+      <w:pPr>
+        <w:rPr>
+          <w:lang w:val="bg-BG"/>
+        </w:rPr>
+      </w:pPr>
+    </w:p>
+    <w:p/>
     <w:sectPr>
       <w:pgSz w:w="12240" w:h="15840"/>
       <w:pgMar w:top="1440" w:right="1440" w:bottom="1440" w:left="1440" w:header="720" w:footer="720" w:gutter="0"/>
@@ -819,8 +2965,8 @@
 </file>
 
 <file path=word/numbering.xml><?xml version="1.0" encoding="utf-8"?>
-<w:numbering xmlns:wpc="http://schemas.microsoft.com/office/word/2010/wordprocessingCanvas" xmlns:cx="http://schemas.microsoft.com/office/drawing/2014/chartex" xmlns:cx1="http://schemas.microsoft.com/office/drawing/2015/9/8/chartex" xmlns:mc="http://schemas.openxmlformats.org/markup-compatibility/2006" xmlns:o="urn:schemas-microsoft-com:office:office" xmlns:r="http://schemas.openxmlformats.org/officeDocument/2006/relationships" xmlns:m="http://schemas.openxmlformats.org/officeDocument/2006/math" xmlns:v="urn:schemas-microsoft-com:vml" xmlns:wp14="http://schemas.microsoft.com/office/word/2010/wordprocessingDrawing" xmlns:wp="http://schemas.openxmlformats.org/drawingml/2006/wordprocessingDrawing" xmlns:w10="urn:schemas-microsoft-com:office:word" xmlns:w="http://schemas.openxmlformats.org/wordprocessingml/2006/main" xmlns:w14="http://schemas.microsoft.com/office/word/2010/wordml" xmlns:w15="http://schemas.microsoft.com/office/word/2012/wordml" xmlns:w16se="http://schemas.microsoft.com/office/word/2015/wordml/symex" xmlns:wpg="http://schemas.microsoft.com/office/word/2010/wordprocessingGroup" xmlns:wpi="http://schemas.microsoft.com/office/word/2010/wordprocessingInk" xmlns:wne="http://schemas.microsoft.com/office/word/2006/wordml" xmlns:wps="http://schemas.microsoft.com/office/word/2010/wordprocessingShape" mc:Ignorable="w14 w15 w16se wp14">
-  <w:abstractNum w:abstractNumId="0" w15:restartNumberingAfterBreak="0">
+<w:numbering xmlns:wpc="http://schemas.microsoft.com/office/word/2010/wordprocessingCanvas" xmlns:mc="http://schemas.openxmlformats.org/markup-compatibility/2006" xmlns:o="urn:schemas-microsoft-com:office:office" xmlns:r="http://schemas.openxmlformats.org/officeDocument/2006/relationships" xmlns:m="http://schemas.openxmlformats.org/officeDocument/2006/math" xmlns:v="urn:schemas-microsoft-com:vml" xmlns:wp14="http://schemas.microsoft.com/office/word/2010/wordprocessingDrawing" xmlns:wp="http://schemas.openxmlformats.org/drawingml/2006/wordprocessingDrawing" xmlns:w10="urn:schemas-microsoft-com:office:word" xmlns:w="http://schemas.openxmlformats.org/wordprocessingml/2006/main" xmlns:w14="http://schemas.microsoft.com/office/word/2010/wordml" xmlns:wpg="http://schemas.microsoft.com/office/word/2010/wordprocessingGroup" xmlns:wpi="http://schemas.microsoft.com/office/word/2010/wordprocessingInk" xmlns:wne="http://schemas.microsoft.com/office/word/2006/wordml" xmlns:wps="http://schemas.microsoft.com/office/word/2010/wordprocessingShape" mc:Ignorable="w14 wp14">
+  <w:abstractNum w:abstractNumId="0">
     <w:nsid w:val="026F1596"/>
     <w:multiLevelType w:val="hybridMultilevel"/>
     <w:tmpl w:val="AC9ED928"/>
@@ -906,7 +3052,7 @@
       </w:pPr>
     </w:lvl>
   </w:abstractNum>
-  <w:abstractNum w:abstractNumId="1" w15:restartNumberingAfterBreak="0">
+  <w:abstractNum w:abstractNumId="1">
     <w:nsid w:val="55EE4BBE"/>
     <w:multiLevelType w:val="hybridMultilevel"/>
     <w:tmpl w:val="ABC40658"/>
@@ -1005,7 +3151,7 @@
 </file>
 
 <file path=word/styles.xml><?xml version="1.0" encoding="utf-8"?>
-<w:styles xmlns:mc="http://schemas.openxmlformats.org/markup-compatibility/2006" xmlns:r="http://schemas.openxmlformats.org/officeDocument/2006/relationships" xmlns:w="http://schemas.openxmlformats.org/wordprocessingml/2006/main" xmlns:w14="http://schemas.microsoft.com/office/word/2010/wordml" xmlns:w15="http://schemas.microsoft.com/office/word/2012/wordml" xmlns:w16se="http://schemas.microsoft.com/office/word/2015/wordml/symex" mc:Ignorable="w14 w15 w16se">
+<w:styles xmlns:mc="http://schemas.openxmlformats.org/markup-compatibility/2006" xmlns:r="http://schemas.openxmlformats.org/officeDocument/2006/relationships" xmlns:w="http://schemas.openxmlformats.org/wordprocessingml/2006/main" xmlns:w14="http://schemas.microsoft.com/office/word/2010/wordml" mc:Ignorable="w14">
   <w:docDefaults>
     <w:rPrDefault>
       <w:rPr>
@@ -1021,378 +3167,144 @@
       </w:pPr>
     </w:pPrDefault>
   </w:docDefaults>
-  <w:latentStyles w:defLockedState="0" w:defUIPriority="99" w:defSemiHidden="0" w:defUnhideWhenUsed="0" w:defQFormat="0" w:count="371">
-    <w:lsdException w:name="Normal" w:uiPriority="0" w:qFormat="1"/>
-    <w:lsdException w:name="heading 1" w:uiPriority="9" w:qFormat="1"/>
-    <w:lsdException w:name="heading 2" w:semiHidden="1" w:uiPriority="9" w:unhideWhenUsed="1" w:qFormat="1"/>
-    <w:lsdException w:name="heading 3" w:semiHidden="1" w:uiPriority="9" w:unhideWhenUsed="1" w:qFormat="1"/>
-    <w:lsdException w:name="heading 4" w:semiHidden="1" w:uiPriority="9" w:unhideWhenUsed="1" w:qFormat="1"/>
-    <w:lsdException w:name="heading 5" w:semiHidden="1" w:uiPriority="9" w:unhideWhenUsed="1" w:qFormat="1"/>
-    <w:lsdException w:name="heading 6" w:semiHidden="1" w:uiPriority="9" w:unhideWhenUsed="1" w:qFormat="1"/>
-    <w:lsdException w:name="heading 7" w:semiHidden="1" w:uiPriority="9" w:unhideWhenUsed="1" w:qFormat="1"/>
-    <w:lsdException w:name="heading 8" w:semiHidden="1" w:uiPriority="9" w:unhideWhenUsed="1" w:qFormat="1"/>
-    <w:lsdException w:name="heading 9" w:semiHidden="1" w:uiPriority="9" w:unhideWhenUsed="1" w:qFormat="1"/>
-    <w:lsdException w:name="index 1" w:semiHidden="1" w:unhideWhenUsed="1"/>
-    <w:lsdException w:name="index 2" w:semiHidden="1" w:unhideWhenUsed="1"/>
-    <w:lsdException w:name="index 3" w:semiHidden="1" w:unhideWhenUsed="1"/>
-    <w:lsdException w:name="index 4" w:semiHidden="1" w:unhideWhenUsed="1"/>
-    <w:lsdException w:name="index 5" w:semiHidden="1" w:unhideWhenUsed="1"/>
-    <w:lsdException w:name="index 6" w:semiHidden="1" w:unhideWhenUsed="1"/>
-    <w:lsdException w:name="index 7" w:semiHidden="1" w:unhideWhenUsed="1"/>
-    <w:lsdException w:name="index 8" w:semiHidden="1" w:unhideWhenUsed="1"/>
-    <w:lsdException w:name="index 9" w:semiHidden="1" w:unhideWhenUsed="1"/>
-    <w:lsdException w:name="toc 1" w:semiHidden="1" w:uiPriority="39" w:unhideWhenUsed="1"/>
-    <w:lsdException w:name="toc 2" w:semiHidden="1" w:uiPriority="39" w:unhideWhenUsed="1"/>
-    <w:lsdException w:name="toc 3" w:semiHidden="1" w:uiPriority="39" w:unhideWhenUsed="1"/>
-    <w:lsdException w:name="toc 4" w:semiHidden="1" w:uiPriority="39" w:unhideWhenUsed="1"/>
-    <w:lsdException w:name="toc 5" w:semiHidden="1" w:uiPriority="39" w:unhideWhenUsed="1"/>
-    <w:lsdException w:name="toc 6" w:semiHidden="1" w:uiPriority="39" w:unhideWhenUsed="1"/>
-    <w:lsdException w:name="toc 7" w:semiHidden="1" w:uiPriority="39" w:unhideWhenUsed="1"/>
-    <w:lsdException w:name="toc 8" w:semiHidden="1" w:uiPriority="39" w:unhideWhenUsed="1"/>
-    <w:lsdException w:name="toc 9" w:semiHidden="1" w:uiPriority="39" w:unhideWhenUsed="1"/>
-    <w:lsdException w:name="Normal Indent" w:semiHidden="1" w:unhideWhenUsed="1"/>
-    <w:lsdException w:name="footnote text" w:semiHidden="1" w:unhideWhenUsed="1"/>
-    <w:lsdException w:name="annotation text" w:semiHidden="1" w:unhideWhenUsed="1"/>
-    <w:lsdException w:name="header" w:semiHidden="1" w:unhideWhenUsed="1"/>
-    <w:lsdException w:name="footer" w:semiHidden="1" w:unhideWhenUsed="1"/>
-    <w:lsdException w:name="index heading" w:semiHidden="1" w:unhideWhenUsed="1"/>
-    <w:lsdException w:name="caption" w:semiHidden="1" w:uiPriority="35" w:unhideWhenUsed="1" w:qFormat="1"/>
-    <w:lsdException w:name="table of figures" w:semiHidden="1" w:unhideWhenUsed="1"/>
-    <w:lsdException w:name="envelope address" w:semiHidden="1" w:unhideWhenUsed="1"/>
-    <w:lsdException w:name="envelope return" w:semiHidden="1" w:unhideWhenUsed="1"/>
-    <w:lsdException w:name="footnote reference" w:semiHidden="1" w:unhideWhenUsed="1"/>
-    <w:lsdException w:name="annotation reference" w:semiHidden="1" w:unhideWhenUsed="1"/>
-    <w:lsdException w:name="line number" w:semiHidden="1" w:unhideWhenUsed="1"/>
-    <w:lsdException w:name="page number" w:semiHidden="1" w:unhideWhenUsed="1"/>
-    <w:lsdException w:name="endnote reference" w:semiHidden="1" w:unhideWhenUsed="1"/>
-    <w:lsdException w:name="endnote text" w:semiHidden="1" w:unhideWhenUsed="1"/>
-    <w:lsdException w:name="table of authorities" w:semiHidden="1" w:unhideWhenUsed="1"/>
-    <w:lsdException w:name="macro" w:semiHidden="1" w:unhideWhenUsed="1"/>
-    <w:lsdException w:name="toa heading" w:semiHidden="1" w:unhideWhenUsed="1"/>
-    <w:lsdException w:name="List" w:semiHidden="1" w:unhideWhenUsed="1"/>
-    <w:lsdException w:name="List Bullet" w:semiHidden="1" w:unhideWhenUsed="1"/>
-    <w:lsdException w:name="List Number" w:semiHidden="1" w:unhideWhenUsed="1"/>
-    <w:lsdException w:name="List 2" w:semiHidden="1" w:unhideWhenUsed="1"/>
-    <w:lsdException w:name="List 3" w:semiHidden="1" w:unhideWhenUsed="1"/>
-    <w:lsdException w:name="List 4" w:semiHidden="1" w:unhideWhenUsed="1"/>
-    <w:lsdException w:name="List 5" w:semiHidden="1" w:unhideWhenUsed="1"/>
-    <w:lsdException w:name="List Bullet 2" w:semiHidden="1" w:unhideWhenUsed="1"/>
-    <w:lsdException w:name="List Bullet 3" w:semiHidden="1" w:unhideWhenUsed="1"/>
-    <w:lsdException w:name="List Bullet 4" w:semiHidden="1" w:unhideWhenUsed="1"/>
-    <w:lsdException w:name="List Bullet 5" w:semiHidden="1" w:unhideWhenUsed="1"/>
-    <w:lsdException w:name="List Number 2" w:semiHidden="1" w:unhideWhenUsed="1"/>
-    <w:lsdException w:name="List Number 3" w:semiHidden="1" w:unhideWhenUsed="1"/>
-    <w:lsdException w:name="List Number 4" w:semiHidden="1" w:unhideWhenUsed="1"/>
-    <w:lsdException w:name="List Number 5" w:semiHidden="1" w:unhideWhenUsed="1"/>
-    <w:lsdException w:name="Title" w:uiPriority="10" w:qFormat="1"/>
-    <w:lsdException w:name="Closing" w:semiHidden="1" w:unhideWhenUsed="1"/>
-    <w:lsdException w:name="Signature" w:semiHidden="1" w:unhideWhenUsed="1"/>
-    <w:lsdException w:name="Default Paragraph Font" w:semiHidden="1" w:uiPriority="1" w:unhideWhenUsed="1"/>
-    <w:lsdException w:name="Body Text" w:semiHidden="1" w:unhideWhenUsed="1"/>
-    <w:lsdException w:name="Body Text Indent" w:semiHidden="1" w:unhideWhenUsed="1"/>
-    <w:lsdException w:name="List Continue" w:semiHidden="1" w:unhideWhenUsed="1"/>
-    <w:lsdException w:name="List Continue 2" w:semiHidden="1" w:unhideWhenUsed="1"/>
-    <w:lsdException w:name="List Continue 3" w:semiHidden="1" w:unhideWhenUsed="1"/>
-    <w:lsdException w:name="List Continue 4" w:semiHidden="1" w:unhideWhenUsed="1"/>
-    <w:lsdException w:name="List Continue 5" w:semiHidden="1" w:unhideWhenUsed="1"/>
-    <w:lsdException w:name="Message Header" w:semiHidden="1" w:unhideWhenUsed="1"/>
-    <w:lsdException w:name="Subtitle" w:uiPriority="11" w:qFormat="1"/>
-    <w:lsdException w:name="Salutation" w:semiHidden="1" w:unhideWhenUsed="1"/>
-    <w:lsdException w:name="Date" w:semiHidden="1" w:unhideWhenUsed="1"/>
-    <w:lsdException w:name="Body Text First Indent" w:semiHidden="1" w:unhideWhenUsed="1"/>
-    <w:lsdException w:name="Body Text First Indent 2" w:semiHidden="1" w:unhideWhenUsed="1"/>
-    <w:lsdException w:name="Note Heading" w:semiHidden="1" w:unhideWhenUsed="1"/>
-    <w:lsdException w:name="Body Text 2" w:semiHidden="1" w:unhideWhenUsed="1"/>
-    <w:lsdException w:name="Body Text 3" w:semiHidden="1" w:unhideWhenUsed="1"/>
-    <w:lsdException w:name="Body Text Indent 2" w:semiHidden="1" w:unhideWhenUsed="1"/>
-    <w:lsdException w:name="Body Text Indent 3" w:semiHidden="1" w:unhideWhenUsed="1"/>
-    <w:lsdException w:name="Block Text" w:semiHidden="1" w:unhideWhenUsed="1"/>
-    <w:lsdException w:name="Hyperlink" w:semiHidden="1" w:unhideWhenUsed="1"/>
-    <w:lsdException w:name="FollowedHyperlink" w:semiHidden="1" w:unhideWhenUsed="1"/>
-    <w:lsdException w:name="Strong" w:uiPriority="22" w:qFormat="1"/>
-    <w:lsdException w:name="Emphasis" w:uiPriority="20" w:qFormat="1"/>
-    <w:lsdException w:name="Document Map" w:semiHidden="1" w:unhideWhenUsed="1"/>
-    <w:lsdException w:name="Plain Text" w:semiHidden="1" w:unhideWhenUsed="1"/>
-    <w:lsdException w:name="E-mail Signature" w:semiHidden="1" w:unhideWhenUsed="1"/>
-    <w:lsdException w:name="HTML Top of Form" w:semiHidden="1" w:unhideWhenUsed="1"/>
-    <w:lsdException w:name="HTML Bottom of Form" w:semiHidden="1" w:unhideWhenUsed="1"/>
-    <w:lsdException w:name="Normal (Web)" w:semiHidden="1" w:unhideWhenUsed="1"/>
-    <w:lsdException w:name="HTML Acronym" w:semiHidden="1" w:unhideWhenUsed="1"/>
-    <w:lsdException w:name="HTML Address" w:semiHidden="1" w:unhideWhenUsed="1"/>
-    <w:lsdException w:name="HTML Cite" w:semiHidden="1" w:unhideWhenUsed="1"/>
-    <w:lsdException w:name="HTML Code" w:semiHidden="1" w:unhideWhenUsed="1"/>
-    <w:lsdException w:name="HTML Definition" w:semiHidden="1" w:unhideWhenUsed="1"/>
-    <w:lsdException w:name="HTML Keyboard" w:semiHidden="1" w:unhideWhenUsed="1"/>
-    <w:lsdException w:name="HTML Preformatted" w:semiHidden="1" w:unhideWhenUsed="1"/>
-    <w:lsdException w:name="HTML Sample" w:semiHidden="1" w:unhideWhenUsed="1"/>
-    <w:lsdException w:name="HTML Typewriter" w:semiHidden="1" w:unhideWhenUsed="1"/>
-    <w:lsdException w:name="HTML Variable" w:semiHidden="1" w:unhideWhenUsed="1"/>
-    <w:lsdException w:name="Normal Table" w:semiHidden="1" w:unhideWhenUsed="1"/>
-    <w:lsdException w:name="annotation subject" w:semiHidden="1" w:unhideWhenUsed="1"/>
-    <w:lsdException w:name="No List" w:semiHidden="1" w:unhideWhenUsed="1"/>
-    <w:lsdException w:name="Outline List 1" w:semiHidden="1" w:unhideWhenUsed="1"/>
-    <w:lsdException w:name="Outline List 2" w:semiHidden="1" w:unhideWhenUsed="1"/>
-    <w:lsdException w:name="Outline List 3" w:semiHidden="1" w:unhideWhenUsed="1"/>
-    <w:lsdException w:name="Table Simple 1" w:semiHidden="1" w:unhideWhenUsed="1"/>
-    <w:lsdException w:name="Table Simple 2" w:semiHidden="1" w:unhideWhenUsed="1"/>
-    <w:lsdException w:name="Table Simple 3" w:semiHidden="1" w:unhideWhenUsed="1"/>
-    <w:lsdException w:name="Table Classic 1" w:semiHidden="1" w:unhideWhenUsed="1"/>
-    <w:lsdException w:name="Table Classic 2" w:semiHidden="1" w:unhideWhenUsed="1"/>
-    <w:lsdException w:name="Table Classic 3" w:semiHidden="1" w:unhideWhenUsed="1"/>
-    <w:lsdException w:name="Table Classic 4" w:semiHidden="1" w:unhideWhenUsed="1"/>
-    <w:lsdException w:name="Table Colorful 1" w:semiHidden="1" w:unhideWhenUsed="1"/>
-    <w:lsdException w:name="Table Colorful 2" w:semiHidden="1" w:unhideWhenUsed="1"/>
-    <w:lsdException w:name="Table Colorful 3" w:semiHidden="1" w:unhideWhenUsed="1"/>
-    <w:lsdException w:name="Table Columns 1" w:semiHidden="1" w:unhideWhenUsed="1"/>
-    <w:lsdException w:name="Table Columns 2" w:semiHidden="1" w:unhideWhenUsed="1"/>
-    <w:lsdException w:name="Table Columns 3" w:semiHidden="1" w:unhideWhenUsed="1"/>
-    <w:lsdException w:name="Table Columns 4" w:semiHidden="1" w:unhideWhenUsed="1"/>
-    <w:lsdException w:name="Table Columns 5" w:semiHidden="1" w:unhideWhenUsed="1"/>
-    <w:lsdException w:name="Table Grid 1" w:semiHidden="1" w:unhideWhenUsed="1"/>
-    <w:lsdException w:name="Table Grid 2" w:semiHidden="1" w:unhideWhenUsed="1"/>
-    <w:lsdException w:name="Table Grid 3" w:semiHidden="1" w:unhideWhenUsed="1"/>
-    <w:lsdException w:name="Table Grid 4" w:semiHidden="1" w:unhideWhenUsed="1"/>
-    <w:lsdException w:name="Table Grid 5" w:semiHidden="1" w:unhideWhenUsed="1"/>
-    <w:lsdException w:name="Table Grid 6" w:semiHidden="1" w:unhideWhenUsed="1"/>
-    <w:lsdException w:name="Table Grid 7" w:semiHidden="1" w:unhideWhenUsed="1"/>
-    <w:lsdException w:name="Table Grid 8" w:semiHidden="1" w:unhideWhenUsed="1"/>
-    <w:lsdException w:name="Table List 1" w:semiHidden="1" w:unhideWhenUsed="1"/>
-    <w:lsdException w:name="Table List 2" w:semiHidden="1" w:unhideWhenUsed="1"/>
-    <w:lsdException w:name="Table List 3" w:semiHidden="1" w:unhideWhenUsed="1"/>
-    <w:lsdException w:name="Table List 4" w:semiHidden="1" w:unhideWhenUsed="1"/>
-    <w:lsdException w:name="Table List 5" w:semiHidden="1" w:unhideWhenUsed="1"/>
-    <w:lsdException w:name="Table List 6" w:semiHidden="1" w:unhideWhenUsed="1"/>
-    <w:lsdException w:name="Table List 7" w:semiHidden="1" w:unhideWhenUsed="1"/>
-    <w:lsdException w:name="Table List 8" w:semiHidden="1" w:unhideWhenUsed="1"/>
-    <w:lsdException w:name="Table 3D effects 1" w:semiHidden="1" w:unhideWhenUsed="1"/>
-    <w:lsdException w:name="Table 3D effects 2" w:semiHidden="1" w:unhideWhenUsed="1"/>
-    <w:lsdException w:name="Table 3D effects 3" w:semiHidden="1" w:unhideWhenUsed="1"/>
-    <w:lsdException w:name="Table Contemporary" w:semiHidden="1" w:unhideWhenUsed="1"/>
-    <w:lsdException w:name="Table Elegant" w:semiHidden="1" w:unhideWhenUsed="1"/>
-    <w:lsdException w:name="Table Professional" w:semiHidden="1" w:unhideWhenUsed="1"/>
-    <w:lsdException w:name="Table Subtle 1" w:semiHidden="1" w:unhideWhenUsed="1"/>
-    <w:lsdException w:name="Table Subtle 2" w:semiHidden="1" w:unhideWhenUsed="1"/>
-    <w:lsdException w:name="Table Web 1" w:semiHidden="1" w:unhideWhenUsed="1"/>
-    <w:lsdException w:name="Table Web 2" w:semiHidden="1" w:unhideWhenUsed="1"/>
-    <w:lsdException w:name="Table Web 3" w:semiHidden="1" w:unhideWhenUsed="1"/>
-    <w:lsdException w:name="Balloon Text" w:semiHidden="1" w:unhideWhenUsed="1"/>
-    <w:lsdException w:name="Table Grid" w:uiPriority="39"/>
-    <w:lsdException w:name="Table Theme" w:semiHidden="1" w:unhideWhenUsed="1"/>
-    <w:lsdException w:name="Placeholder Text" w:semiHidden="1"/>
-    <w:lsdException w:name="No Spacing" w:uiPriority="1" w:qFormat="1"/>
-    <w:lsdException w:name="Light Shading" w:uiPriority="60"/>
-    <w:lsdException w:name="Light List" w:uiPriority="61"/>
-    <w:lsdException w:name="Light Grid" w:uiPriority="62"/>
-    <w:lsdException w:name="Medium Shading 1" w:uiPriority="63"/>
-    <w:lsdException w:name="Medium Shading 2" w:uiPriority="64"/>
-    <w:lsdException w:name="Medium List 1" w:uiPriority="65"/>
-    <w:lsdException w:name="Medium List 2" w:uiPriority="66"/>
-    <w:lsdException w:name="Medium Grid 1" w:uiPriority="67"/>
-    <w:lsdException w:name="Medium Grid 2" w:uiPriority="68"/>
-    <w:lsdException w:name="Medium Grid 3" w:uiPriority="69"/>
-    <w:lsdException w:name="Dark List" w:uiPriority="70"/>
-    <w:lsdException w:name="Colorful Shading" w:uiPriority="71"/>
-    <w:lsdException w:name="Colorful List" w:uiPriority="72"/>
-    <w:lsdException w:name="Colorful Grid" w:uiPriority="73"/>
-    <w:lsdException w:name="Light Shading Accent 1" w:uiPriority="60"/>
-    <w:lsdException w:name="Light List Accent 1" w:uiPriority="61"/>
-    <w:lsdException w:name="Light Grid Accent 1" w:uiPriority="62"/>
-    <w:lsdException w:name="Medium Shading 1 Accent 1" w:uiPriority="63"/>
-    <w:lsdException w:name="Medium Shading 2 Accent 1" w:uiPriority="64"/>
-    <w:lsdException w:name="Medium List 1 Accent 1" w:uiPriority="65"/>
-    <w:lsdException w:name="Revision" w:semiHidden="1"/>
-    <w:lsdException w:name="List Paragraph" w:uiPriority="34" w:qFormat="1"/>
-    <w:lsdException w:name="Quote" w:uiPriority="29" w:qFormat="1"/>
-    <w:lsdException w:name="Intense Quote" w:uiPriority="30" w:qFormat="1"/>
-    <w:lsdException w:name="Medium List 2 Accent 1" w:uiPriority="66"/>
-    <w:lsdException w:name="Medium Grid 1 Accent 1" w:uiPriority="67"/>
-    <w:lsdException w:name="Medium Grid 2 Accent 1" w:uiPriority="68"/>
-    <w:lsdException w:name="Medium Grid 3 Accent 1" w:uiPriority="69"/>
-    <w:lsdException w:name="Dark List Accent 1" w:uiPriority="70"/>
-    <w:lsdException w:name="Colorful Shading Accent 1" w:uiPriority="71"/>
-    <w:lsdException w:name="Colorful List Accent 1" w:uiPriority="72"/>
-    <w:lsdException w:name="Colorful Grid Accent 1" w:uiPriority="73"/>
-    <w:lsdException w:name="Light Shading Accent 2" w:uiPriority="60"/>
-    <w:lsdException w:name="Light List Accent 2" w:uiPriority="61"/>
-    <w:lsdException w:name="Light Grid Accent 2" w:uiPriority="62"/>
-    <w:lsdException w:name="Medium Shading 1 Accent 2" w:uiPriority="63"/>
-    <w:lsdException w:name="Medium Shading 2 Accent 2" w:uiPriority="64"/>
-    <w:lsdException w:name="Medium List 1 Accent 2" w:uiPriority="65"/>
-    <w:lsdException w:name="Medium List 2 Accent 2" w:uiPriority="66"/>
-    <w:lsdException w:name="Medium Grid 1 Accent 2" w:uiPriority="67"/>
-    <w:lsdException w:name="Medium Grid 2 Accent 2" w:uiPriority="68"/>
-    <w:lsdException w:name="Medium Grid 3 Accent 2" w:uiPriority="69"/>
-    <w:lsdException w:name="Dark List Accent 2" w:uiPriority="70"/>
-    <w:lsdException w:name="Colorful Shading Accent 2" w:uiPriority="71"/>
-    <w:lsdException w:name="Colorful List Accent 2" w:uiPriority="72"/>
-    <w:lsdException w:name="Colorful Grid Accent 2" w:uiPriority="73"/>
-    <w:lsdException w:name="Light Shading Accent 3" w:uiPriority="60"/>
-    <w:lsdException w:name="Light List Accent 3" w:uiPriority="61"/>
-    <w:lsdException w:name="Light Grid Accent 3" w:uiPriority="62"/>
-    <w:lsdException w:name="Medium Shading 1 Accent 3" w:uiPriority="63"/>
-    <w:lsdException w:name="Medium Shading 2 Accent 3" w:uiPriority="64"/>
-    <w:lsdException w:name="Medium List 1 Accent 3" w:uiPriority="65"/>
-    <w:lsdException w:name="Medium List 2 Accent 3" w:uiPriority="66"/>
-    <w:lsdException w:name="Medium Grid 1 Accent 3" w:uiPriority="67"/>
-    <w:lsdException w:name="Medium Grid 2 Accent 3" w:uiPriority="68"/>
-    <w:lsdException w:name="Medium Grid 3 Accent 3" w:uiPriority="69"/>
-    <w:lsdException w:name="Dark List Accent 3" w:uiPriority="70"/>
-    <w:lsdException w:name="Colorful Shading Accent 3" w:uiPriority="71"/>
-    <w:lsdException w:name="Colorful List Accent 3" w:uiPriority="72"/>
-    <w:lsdException w:name="Colorful Grid Accent 3" w:uiPriority="73"/>
-    <w:lsdException w:name="Light Shading Accent 4" w:uiPriority="60"/>
-    <w:lsdException w:name="Light List Accent 4" w:uiPriority="61"/>
-    <w:lsdException w:name="Light Grid Accent 4" w:uiPriority="62"/>
-    <w:lsdException w:name="Medium Shading 1 Accent 4" w:uiPriority="63"/>
-    <w:lsdException w:name="Medium Shading 2 Accent 4" w:uiPriority="64"/>
-    <w:lsdException w:name="Medium List 1 Accent 4" w:uiPriority="65"/>
-    <w:lsdException w:name="Medium List 2 Accent 4" w:uiPriority="66"/>
-    <w:lsdException w:name="Medium Grid 1 Accent 4" w:uiPriority="67"/>
-    <w:lsdException w:name="Medium Grid 2 Accent 4" w:uiPriority="68"/>
-    <w:lsdException w:name="Medium Grid 3 Accent 4" w:uiPriority="69"/>
-    <w:lsdException w:name="Dark List Accent 4" w:uiPriority="70"/>
-    <w:lsdException w:name="Colorful Shading Accent 4" w:uiPriority="71"/>
-    <w:lsdException w:name="Colorful List Accent 4" w:uiPriority="72"/>
-    <w:lsdException w:name="Colorful Grid Accent 4" w:uiPriority="73"/>
-    <w:lsdException w:name="Light Shading Accent 5" w:uiPriority="60"/>
-    <w:lsdException w:name="Light List Accent 5" w:uiPriority="61"/>
-    <w:lsdException w:name="Light Grid Accent 5" w:uiPriority="62"/>
-    <w:lsdException w:name="Medium Shading 1 Accent 5" w:uiPriority="63"/>
-    <w:lsdException w:name="Medium Shading 2 Accent 5" w:uiPriority="64"/>
-    <w:lsdException w:name="Medium List 1 Accent 5" w:uiPriority="65"/>
-    <w:lsdException w:name="Medium List 2 Accent 5" w:uiPriority="66"/>
-    <w:lsdException w:name="Medium Grid 1 Accent 5" w:uiPriority="67"/>
-    <w:lsdException w:name="Medium Grid 2 Accent 5" w:uiPriority="68"/>
-    <w:lsdException w:name="Medium Grid 3 Accent 5" w:uiPriority="69"/>
-    <w:lsdException w:name="Dark List Accent 5" w:uiPriority="70"/>
-    <w:lsdException w:name="Colorful Shading Accent 5" w:uiPriority="71"/>
-    <w:lsdException w:name="Colorful List Accent 5" w:uiPriority="72"/>
-    <w:lsdException w:name="Colorful Grid Accent 5" w:uiPriority="73"/>
-    <w:lsdException w:name="Light Shading Accent 6" w:uiPriority="60"/>
-    <w:lsdException w:name="Light List Accent 6" w:uiPriority="61"/>
-    <w:lsdException w:name="Light Grid Accent 6" w:uiPriority="62"/>
-    <w:lsdException w:name="Medium Shading 1 Accent 6" w:uiPriority="63"/>
-    <w:lsdException w:name="Medium Shading 2 Accent 6" w:uiPriority="64"/>
-    <w:lsdException w:name="Medium List 1 Accent 6" w:uiPriority="65"/>
-    <w:lsdException w:name="Medium List 2 Accent 6" w:uiPriority="66"/>
-    <w:lsdException w:name="Medium Grid 1 Accent 6" w:uiPriority="67"/>
-    <w:lsdException w:name="Medium Grid 2 Accent 6" w:uiPriority="68"/>
-    <w:lsdException w:name="Medium Grid 3 Accent 6" w:uiPriority="69"/>
-    <w:lsdException w:name="Dark List Accent 6" w:uiPriority="70"/>
-    <w:lsdException w:name="Colorful Shading Accent 6" w:uiPriority="71"/>
-    <w:lsdException w:name="Colorful List Accent 6" w:uiPriority="72"/>
-    <w:lsdException w:name="Colorful Grid Accent 6" w:uiPriority="73"/>
-    <w:lsdException w:name="Subtle Emphasis" w:uiPriority="19" w:qFormat="1"/>
-    <w:lsdException w:name="Intense Emphasis" w:uiPriority="21" w:qFormat="1"/>
-    <w:lsdException w:name="Subtle Reference" w:uiPriority="31" w:qFormat="1"/>
-    <w:lsdException w:name="Intense Reference" w:uiPriority="32" w:qFormat="1"/>
-    <w:lsdException w:name="Book Title" w:uiPriority="33" w:qFormat="1"/>
-    <w:lsdException w:name="Bibliography" w:semiHidden="1" w:uiPriority="37" w:unhideWhenUsed="1"/>
-    <w:lsdException w:name="TOC Heading" w:semiHidden="1" w:uiPriority="39" w:unhideWhenUsed="1" w:qFormat="1"/>
-    <w:lsdException w:name="Plain Table 1" w:uiPriority="41"/>
-    <w:lsdException w:name="Plain Table 2" w:uiPriority="42"/>
-    <w:lsdException w:name="Plain Table 3" w:uiPriority="43"/>
-    <w:lsdException w:name="Plain Table 4" w:uiPriority="44"/>
-    <w:lsdException w:name="Plain Table 5" w:uiPriority="45"/>
-    <w:lsdException w:name="Grid Table Light" w:uiPriority="40"/>
-    <w:lsdException w:name="Grid Table 1 Light" w:uiPriority="46"/>
-    <w:lsdException w:name="Grid Table 2" w:uiPriority="47"/>
-    <w:lsdException w:name="Grid Table 3" w:uiPriority="48"/>
-    <w:lsdException w:name="Grid Table 4" w:uiPriority="49"/>
-    <w:lsdException w:name="Grid Table 5 Dark" w:uiPriority="50"/>
-    <w:lsdException w:name="Grid Table 6 Colorful" w:uiPriority="51"/>
-    <w:lsdException w:name="Grid Table 7 Colorful" w:uiPriority="52"/>
-    <w:lsdException w:name="Grid Table 1 Light Accent 1" w:uiPriority="46"/>
-    <w:lsdException w:name="Grid Table 2 Accent 1" w:uiPriority="47"/>
-    <w:lsdException w:name="Grid Table 3 Accent 1" w:uiPriority="48"/>
-    <w:lsdException w:name="Grid Table 4 Accent 1" w:uiPriority="49"/>
-    <w:lsdException w:name="Grid Table 5 Dark Accent 1" w:uiPriority="50"/>
-    <w:lsdException w:name="Grid Table 6 Colorful Accent 1" w:uiPriority="51"/>
-    <w:lsdException w:name="Grid Table 7 Colorful Accent 1" w:uiPriority="52"/>
-    <w:lsdException w:name="Grid Table 1 Light Accent 2" w:uiPriority="46"/>
-    <w:lsdException w:name="Grid Table 2 Accent 2" w:uiPriority="47"/>
-    <w:lsdException w:name="Grid Table 3 Accent 2" w:uiPriority="48"/>
-    <w:lsdException w:name="Grid Table 4 Accent 2" w:uiPriority="49"/>
-    <w:lsdException w:name="Grid Table 5 Dark Accent 2" w:uiPriority="50"/>
-    <w:lsdException w:name="Grid Table 6 Colorful Accent 2" w:uiPriority="51"/>
-    <w:lsdException w:name="Grid Table 7 Colorful Accent 2" w:uiPriority="52"/>
-    <w:lsdException w:name="Grid Table 1 Light Accent 3" w:uiPriority="46"/>
-    <w:lsdException w:name="Grid Table 2 Accent 3" w:uiPriority="47"/>
-    <w:lsdException w:name="Grid Table 3 Accent 3" w:uiPriority="48"/>
-    <w:lsdException w:name="Grid Table 4 Accent 3" w:uiPriority="49"/>
-    <w:lsdException w:name="Grid Table 5 Dark Accent 3" w:uiPriority="50"/>
-    <w:lsdException w:name="Grid Table 6 Colorful Accent 3" w:uiPriority="51"/>
-    <w:lsdException w:name="Grid Table 7 Colorful Accent 3" w:uiPriority="52"/>
-    <w:lsdException w:name="Grid Table 1 Light Accent 4" w:uiPriority="46"/>
-    <w:lsdException w:name="Grid Table 2 Accent 4" w:uiPriority="47"/>
-    <w:lsdException w:name="Grid Table 3 Accent 4" w:uiPriority="48"/>
-    <w:lsdException w:name="Grid Table 4 Accent 4" w:uiPriority="49"/>
-    <w:lsdException w:name="Grid Table 5 Dark Accent 4" w:uiPriority="50"/>
-    <w:lsdException w:name="Grid Table 6 Colorful Accent 4" w:uiPriority="51"/>
-    <w:lsdException w:name="Grid Table 7 Colorful Accent 4" w:uiPriority="52"/>
-    <w:lsdException w:name="Grid Table 1 Light Accent 5" w:uiPriority="46"/>
-    <w:lsdException w:name="Grid Table 2 Accent 5" w:uiPriority="47"/>
-    <w:lsdException w:name="Grid Table 3 Accent 5" w:uiPriority="48"/>
-    <w:lsdException w:name="Grid Table 4 Accent 5" w:uiPriority="49"/>
-    <w:lsdException w:name="Grid Table 5 Dark Accent 5" w:uiPriority="50"/>
-    <w:lsdException w:name="Grid Table 6 Colorful Accent 5" w:uiPriority="51"/>
-    <w:lsdException w:name="Grid Table 7 Colorful Accent 5" w:uiPriority="52"/>
-    <w:lsdException w:name="Grid Table 1 Light Accent 6" w:uiPriority="46"/>
-    <w:lsdException w:name="Grid Table 2 Accent 6" w:uiPriority="47"/>
-    <w:lsdException w:name="Grid Table 3 Accent 6" w:uiPriority="48"/>
-    <w:lsdException w:name="Grid Table 4 Accent 6" w:uiPriority="49"/>
-    <w:lsdException w:name="Grid Table 5 Dark Accent 6" w:uiPriority="50"/>
-    <w:lsdException w:name="Grid Table 6 Colorful Accent 6" w:uiPriority="51"/>
-    <w:lsdException w:name="Grid Table 7 Colorful Accent 6" w:uiPriority="52"/>
-    <w:lsdException w:name="List Table 1 Light" w:uiPriority="46"/>
-    <w:lsdException w:name="List Table 2" w:uiPriority="47"/>
-    <w:lsdException w:name="List Table 3" w:uiPriority="48"/>
-    <w:lsdException w:name="List Table 4" w:uiPriority="49"/>
-    <w:lsdException w:name="List Table 5 Dark" w:uiPriority="50"/>
-    <w:lsdException w:name="List Table 6 Colorful" w:uiPriority="51"/>
-    <w:lsdException w:name="List Table 7 Colorful" w:uiPriority="52"/>
-    <w:lsdException w:name="List Table 1 Light Accent 1" w:uiPriority="46"/>
-    <w:lsdException w:name="List Table 2 Accent 1" w:uiPriority="47"/>
-    <w:lsdException w:name="List Table 3 Accent 1" w:uiPriority="48"/>
-    <w:lsdException w:name="List Table 4 Accent 1" w:uiPriority="49"/>
-    <w:lsdException w:name="List Table 5 Dark Accent 1" w:uiPriority="50"/>
-    <w:lsdException w:name="List Table 6 Colorful Accent 1" w:uiPriority="51"/>
-    <w:lsdException w:name="List Table 7 Colorful Accent 1" w:uiPriority="52"/>
-    <w:lsdException w:name="List Table 1 Light Accent 2" w:uiPriority="46"/>
-    <w:lsdException w:name="List Table 2 Accent 2" w:uiPriority="47"/>
-    <w:lsdException w:name="List Table 3 Accent 2" w:uiPriority="48"/>
-    <w:lsdException w:name="List Table 4 Accent 2" w:uiPriority="49"/>
-    <w:lsdException w:name="List Table 5 Dark Accent 2" w:uiPriority="50"/>
-    <w:lsdException w:name="List Table 6 Colorful Accent 2" w:uiPriority="51"/>
-    <w:lsdException w:name="List Table 7 Colorful Accent 2" w:uiPriority="52"/>
-    <w:lsdException w:name="List Table 1 Light Accent 3" w:uiPriority="46"/>
-    <w:lsdException w:name="List Table 2 Accent 3" w:uiPriority="47"/>
-    <w:lsdException w:name="List Table 3 Accent 3" w:uiPriority="48"/>
-    <w:lsdException w:name="List Table 4 Accent 3" w:uiPriority="49"/>
-    <w:lsdException w:name="List Table 5 Dark Accent 3" w:uiPriority="50"/>
-    <w:lsdException w:name="List Table 6 Colorful Accent 3" w:uiPriority="51"/>
-    <w:lsdException w:name="List Table 7 Colorful Accent 3" w:uiPriority="52"/>
-    <w:lsdException w:name="List Table 1 Light Accent 4" w:uiPriority="46"/>
-    <w:lsdException w:name="List Table 2 Accent 4" w:uiPriority="47"/>
-    <w:lsdException w:name="List Table 3 Accent 4" w:uiPriority="48"/>
-    <w:lsdException w:name="List Table 4 Accent 4" w:uiPriority="49"/>
-    <w:lsdException w:name="List Table 5 Dark Accent 4" w:uiPriority="50"/>
-    <w:lsdException w:name="List Table 6 Colorful Accent 4" w:uiPriority="51"/>
-    <w:lsdException w:name="List Table 7 Colorful Accent 4" w:uiPriority="52"/>
-    <w:lsdException w:name="List Table 1 Light Accent 5" w:uiPriority="46"/>
-    <w:lsdException w:name="List Table 2 Accent 5" w:uiPriority="47"/>
-    <w:lsdException w:name="List Table 3 Accent 5" w:uiPriority="48"/>
-    <w:lsdException w:name="List Table 4 Accent 5" w:uiPriority="49"/>
-    <w:lsdException w:name="List Table 5 Dark Accent 5" w:uiPriority="50"/>
-    <w:lsdException w:name="List Table 6 Colorful Accent 5" w:uiPriority="51"/>
-    <w:lsdException w:name="List Table 7 Colorful Accent 5" w:uiPriority="52"/>
-    <w:lsdException w:name="List Table 1 Light Accent 6" w:uiPriority="46"/>
-    <w:lsdException w:name="List Table 2 Accent 6" w:uiPriority="47"/>
-    <w:lsdException w:name="List Table 3 Accent 6" w:uiPriority="48"/>
-    <w:lsdException w:name="List Table 4 Accent 6" w:uiPriority="49"/>
-    <w:lsdException w:name="List Table 5 Dark Accent 6" w:uiPriority="50"/>
-    <w:lsdException w:name="List Table 6 Colorful Accent 6" w:uiPriority="51"/>
-    <w:lsdException w:name="List Table 7 Colorful Accent 6" w:uiPriority="52"/>
+  <w:latentStyles w:defLockedState="0" w:defUIPriority="99" w:defSemiHidden="1" w:defUnhideWhenUsed="1" w:defQFormat="0" w:count="267">
+    <w:lsdException w:name="Normal" w:semiHidden="0" w:uiPriority="0" w:unhideWhenUsed="0" w:qFormat="1"/>
+    <w:lsdException w:name="heading 1" w:semiHidden="0" w:uiPriority="9" w:unhideWhenUsed="0" w:qFormat="1"/>
+    <w:lsdException w:name="heading 2" w:uiPriority="9" w:qFormat="1"/>
+    <w:lsdException w:name="heading 3" w:uiPriority="9" w:qFormat="1"/>
+    <w:lsdException w:name="heading 4" w:uiPriority="9" w:qFormat="1"/>
+    <w:lsdException w:name="heading 5" w:uiPriority="9" w:qFormat="1"/>
+    <w:lsdException w:name="heading 6" w:uiPriority="9" w:qFormat="1"/>
+    <w:lsdException w:name="heading 7" w:uiPriority="9" w:qFormat="1"/>
+    <w:lsdException w:name="heading 8" w:uiPriority="9" w:qFormat="1"/>
+    <w:lsdException w:name="heading 9" w:uiPriority="9" w:qFormat="1"/>
+    <w:lsdException w:name="toc 1" w:uiPriority="39"/>
+    <w:lsdException w:name="toc 2" w:uiPriority="39"/>
+    <w:lsdException w:name="toc 3" w:uiPriority="39"/>
+    <w:lsdException w:name="toc 4" w:uiPriority="39"/>
+    <w:lsdException w:name="toc 5" w:uiPriority="39"/>
+    <w:lsdException w:name="toc 6" w:uiPriority="39"/>
+    <w:lsdException w:name="toc 7" w:uiPriority="39"/>
+    <w:lsdException w:name="toc 8" w:uiPriority="39"/>
+    <w:lsdException w:name="toc 9" w:uiPriority="39"/>
+    <w:lsdException w:name="caption" w:uiPriority="35" w:qFormat="1"/>
+    <w:lsdException w:name="Title" w:semiHidden="0" w:uiPriority="10" w:unhideWhenUsed="0" w:qFormat="1"/>
+    <w:lsdException w:name="Default Paragraph Font" w:uiPriority="1"/>
+    <w:lsdException w:name="Subtitle" w:semiHidden="0" w:uiPriority="11" w:unhideWhenUsed="0" w:qFormat="1"/>
+    <w:lsdException w:name="Strong" w:semiHidden="0" w:uiPriority="22" w:unhideWhenUsed="0" w:qFormat="1"/>
+    <w:lsdException w:name="Emphasis" w:semiHidden="0" w:uiPriority="20" w:unhideWhenUsed="0" w:qFormat="1"/>
+    <w:lsdException w:name="Table Grid" w:semiHidden="0" w:uiPriority="39" w:unhideWhenUsed="0"/>
+    <w:lsdException w:name="Placeholder Text" w:unhideWhenUsed="0"/>
+    <w:lsdException w:name="No Spacing" w:semiHidden="0" w:uiPriority="1" w:unhideWhenUsed="0" w:qFormat="1"/>
+    <w:lsdException w:name="Light Shading" w:semiHidden="0" w:uiPriority="60" w:unhideWhenUsed="0"/>
+    <w:lsdException w:name="Light List" w:semiHidden="0" w:uiPriority="61" w:unhideWhenUsed="0"/>
+    <w:lsdException w:name="Light Grid" w:semiHidden="0" w:uiPriority="62" w:unhideWhenUsed="0"/>
+    <w:lsdException w:name="Medium Shading 1" w:semiHidden="0" w:uiPriority="63" w:unhideWhenUsed="0"/>
+    <w:lsdException w:name="Medium Shading 2" w:semiHidden="0" w:uiPriority="64" w:unhideWhenUsed="0"/>
+    <w:lsdException w:name="Medium List 1" w:semiHidden="0" w:uiPriority="65" w:unhideWhenUsed="0"/>
+    <w:lsdException w:name="Medium List 2" w:semiHidden="0" w:uiPriority="66" w:unhideWhenUsed="0"/>
+    <w:lsdException w:name="Medium Grid 1" w:semiHidden="0" w:uiPriority="67" w:unhideWhenUsed="0"/>
+    <w:lsdException w:name="Medium Grid 2" w:semiHidden="0" w:uiPriority="68" w:unhideWhenUsed="0"/>
+    <w:lsdException w:name="Medium Grid 3" w:semiHidden="0" w:uiPriority="69" w:unhideWhenUsed="0"/>
+    <w:lsdException w:name="Dark List" w:semiHidden="0" w:uiPriority="70" w:unhideWhenUsed="0"/>
+    <w:lsdException w:name="Colorful Shading" w:semiHidden="0" w:uiPriority="71" w:unhideWhenUsed="0"/>
+    <w:lsdException w:name="Colorful List" w:semiHidden="0" w:uiPriority="72" w:unhideWhenUsed="0"/>
+    <w:lsdException w:name="Colorful Grid" w:semiHidden="0" w:uiPriority="73" w:unhideWhenUsed="0"/>
+    <w:lsdException w:name="Light Shading Accent 1" w:semiHidden="0" w:uiPriority="60" w:unhideWhenUsed="0"/>
+    <w:lsdException w:name="Light List Accent 1" w:semiHidden="0" w:uiPriority="61" w:unhideWhenUsed="0"/>
+    <w:lsdException w:name="Light Grid Accent 1" w:semiHidden="0" w:uiPriority="62" w:unhideWhenUsed="0"/>
+    <w:lsdException w:name="Medium Shading 1 Accent 1" w:semiHidden="0" w:uiPriority="63" w:unhideWhenUsed="0"/>
+    <w:lsdException w:name="Medium Shading 2 Accent 1" w:semiHidden="0" w:uiPriority="64" w:unhideWhenUsed="0"/>
+    <w:lsdException w:name="Medium List 1 Accent 1" w:semiHidden="0" w:uiPriority="65" w:unhideWhenUsed="0"/>
+    <w:lsdException w:name="Revision" w:unhideWhenUsed="0"/>
+    <w:lsdException w:name="List Paragraph" w:semiHidden="0" w:uiPriority="34" w:unhideWhenUsed="0" w:qFormat="1"/>
+    <w:lsdException w:name="Quote" w:semiHidden="0" w:uiPriority="29" w:unhideWhenUsed="0" w:qFormat="1"/>
+    <w:lsdException w:name="Intense Quote" w:semiHidden="0" w:uiPriority="30" w:unhideWhenUsed="0" w:qFormat="1"/>
+    <w:lsdException w:name="Medium List 2 Accent 1" w:semiHidden="0" w:uiPriority="66" w:unhideWhenUsed="0"/>
+    <w:lsdException w:name="Medium Grid 1 Accent 1" w:semiHidden="0" w:uiPriority="67" w:unhideWhenUsed="0"/>
+    <w:lsdException w:name="Medium Grid 2 Accent 1" w:semiHidden="0" w:uiPriority="68" w:unhideWhenUsed="0"/>
+    <w:lsdException w:name="Medium Grid 3 Accent 1" w:semiHidden="0" w:uiPriority="69" w:unhideWhenUsed="0"/>
+    <w:lsdException w:name="Dark List Accent 1" w:semiHidden="0" w:uiPriority="70" w:unhideWhenUsed="0"/>
+    <w:lsdException w:name="Colorful Shading Accent 1" w:semiHidden="0" w:uiPriority="71" w:unhideWhenUsed="0"/>
+    <w:lsdException w:name="Colorful List Accent 1" w:semiHidden="0" w:uiPriority="72" w:unhideWhenUsed="0"/>
+    <w:lsdException w:name="Colorful Grid Accent 1" w:semiHidden="0" w:uiPriority="73" w:unhideWhenUsed="0"/>
+    <w:lsdException w:name="Light Shading Accent 2" w:semiHidden="0" w:uiPriority="60" w:unhideWhenUsed="0"/>
+    <w:lsdException w:name="Light List Accent 2" w:semiHidden="0" w:uiPriority="61" w:unhideWhenUsed="0"/>
+    <w:lsdException w:name="Light Grid Accent 2" w:semiHidden="0" w:uiPriority="62" w:unhideWhenUsed="0"/>
+    <w:lsdException w:name="Medium Shading 1 Accent 2" w:semiHidden="0" w:uiPriority="63" w:unhideWhenUsed="0"/>
+    <w:lsdException w:name="Medium Shading 2 Accent 2" w:semiHidden="0" w:uiPriority="64" w:unhideWhenUsed="0"/>
+    <w:lsdException w:name="Medium List 1 Accent 2" w:semiHidden="0" w:uiPriority="65" w:unhideWhenUsed="0"/>
+    <w:lsdException w:name="Medium List 2 Accent 2" w:semiHidden="0" w:uiPriority="66" w:unhideWhenUsed="0"/>
+    <w:lsdException w:name="Medium Grid 1 Accent 2" w:semiHidden="0" w:uiPriority="67" w:unhideWhenUsed="0"/>
+    <w:lsdException w:name="Medium Grid 2 Accent 2" w:semiHidden="0" w:uiPriority="68" w:unhideWhenUsed="0"/>
+    <w:lsdException w:name="Medium Grid 3 Accent 2" w:semiHidden="0" w:uiPriority="69" w:unhideWhenUsed="0"/>
+    <w:lsdException w:name="Dark List Accent 2" w:semiHidden="0" w:uiPriority="70" w:unhideWhenUsed="0"/>
+    <w:lsdException w:name="Colorful Shading Accent 2" w:semiHidden="0" w:uiPriority="71" w:unhideWhenUsed="0"/>
+    <w:lsdException w:name="Colorful List Accent 2" w:semiHidden="0" w:uiPriority="72" w:unhideWhenUsed="0"/>
+    <w:lsdException w:name="Colorful Grid Accent 2" w:semiHidden="0" w:uiPriority="73" w:unhideWhenUsed="0"/>
+    <w:lsdException w:name="Light Shading Accent 3" w:semiHidden="0" w:uiPriority="60" w:unhideWhenUsed="0"/>
+    <w:lsdException w:name="Light List Accent 3" w:semiHidden="0" w:uiPriority="61" w:unhideWhenUsed="0"/>
+    <w:lsdException w:name="Light Grid Accent 3" w:semiHidden="0" w:uiPriority="62" w:unhideWhenUsed="0"/>
+    <w:lsdException w:name="Medium Shading 1 Accent 3" w:semiHidden="0" w:uiPriority="63" w:unhideWhenUsed="0"/>
+    <w:lsdException w:name="Medium Shading 2 Accent 3" w:semiHidden="0" w:uiPriority="64" w:unhideWhenUsed="0"/>
+    <w:lsdException w:name="Medium List 1 Accent 3" w:semiHidden="0" w:uiPriority="65" w:unhideWhenUsed="0"/>
+    <w:lsdException w:name="Medium List 2 Accent 3" w:semiHidden="0" w:uiPriority="66" w:unhideWhenUsed="0"/>
+    <w:lsdException w:name="Medium Grid 1 Accent 3" w:semiHidden="0" w:uiPriority="67" w:unhideWhenUsed="0"/>
+    <w:lsdException w:name="Medium Grid 2 Accent 3" w:semiHidden="0" w:uiPriority="68" w:unhideWhenUsed="0"/>
+    <w:lsdException w:name="Medium Grid 3 Accent 3" w:semiHidden="0" w:uiPriority="69" w:unhideWhenUsed="0"/>
+    <w:lsdException w:name="Dark List Accent 3" w:semiHidden="0" w:uiPriority="70" w:unhideWhenUsed="0"/>
+    <w:lsdException w:name="Colorful Shading Accent 3" w:semiHidden="0" w:uiPriority="71" w:unhideWhenUsed="0"/>
+    <w:lsdException w:name="Colorful List Accent 3" w:semiHidden="0" w:uiPriority="72" w:unhideWhenUsed="0"/>
+    <w:lsdException w:name="Colorful Grid Accent 3" w:semiHidden="0" w:uiPriority="73" w:unhideWhenUsed="0"/>
+    <w:lsdException w:name="Light Shading Accent 4" w:semiHidden="0" w:uiPriority="60" w:unhideWhenUsed="0"/>
+    <w:lsdException w:name="Light List Accent 4" w:semiHidden="0" w:uiPriority="61" w:unhideWhenUsed="0"/>
+    <w:lsdException w:name="Light Grid Accent 4" w:semiHidden="0" w:uiPriority="62" w:unhideWhenUsed="0"/>
+    <w:lsdException w:name="Medium Shading 1 Accent 4" w:semiHidden="0" w:uiPriority="63" w:unhideWhenUsed="0"/>
+    <w:lsdException w:name="Medium Shading 2 Accent 4" w:semiHidden="0" w:uiPriority="64" w:unhideWhenUsed="0"/>
+    <w:lsdException w:name="Medium List 1 Accent 4" w:semiHidden="0" w:uiPriority="65" w:unhideWhenUsed="0"/>
+    <w:lsdException w:name="Medium List 2 Accent 4" w:semiHidden="0" w:uiPriority="66" w:unhideWhenUsed="0"/>
+    <w:lsdException w:name="Medium Grid 1 Accent 4" w:semiHidden="0" w:uiPriority="67" w:unhideWhenUsed="0"/>
+    <w:lsdException w:name="Medium Grid 2 Accent 4" w:semiHidden="0" w:uiPriority="68" w:unhideWhenUsed="0"/>
+    <w:lsdException w:name="Medium Grid 3 Accent 4" w:semiHidden="0" w:uiPriority="69" w:unhideWhenUsed="0"/>
+    <w:lsdException w:name="Dark List Accent 4" w:semiHidden="0" w:uiPriority="70" w:unhideWhenUsed="0"/>
+    <w:lsdException w:name="Colorful Shading Accent 4" w:semiHidden="0" w:uiPriority="71" w:unhideWhenUsed="0"/>
+    <w:lsdException w:name="Colorful List Accent 4" w:semiHidden="0" w:uiPriority="72" w:unhideWhenUsed="0"/>
+    <w:lsdException w:name="Colorful Grid Accent 4" w:semiHidden="0" w:uiPriority="73" w:unhideWhenUsed="0"/>
+    <w:lsdException w:name="Light Shading Accent 5" w:semiHidden="0" w:uiPriority="60" w:unhideWhenUsed="0"/>
+    <w:lsdException w:name="Light List Accent 5" w:semiHidden="0" w:uiPriority="61" w:unhideWhenUsed="0"/>
+    <w:lsdException w:name="Light Grid Accent 5" w:semiHidden="0" w:uiPriority="62" w:unhideWhenUsed="0"/>
+    <w:lsdException w:name="Medium Shading 1 Accent 5" w:semiHidden="0" w:uiPriority="63" w:unhideWhenUsed="0"/>
+    <w:lsdException w:name="Medium Shading 2 Accent 5" w:semiHidden="0" w:uiPriority="64" w:unhideWhenUsed="0"/>
+    <w:lsdException w:name="Medium List 1 Accent 5" w:semiHidden="0" w:uiPriority="65" w:unhideWhenUsed="0"/>
+    <w:lsdException w:name="Medium List 2 Accent 5" w:semiHidden="0" w:uiPriority="66" w:unhideWhenUsed="0"/>
+    <w:lsdException w:name="Medium Grid 1 Accent 5" w:semiHidden="0" w:uiPriority="67" w:unhideWhenUsed="0"/>
+    <w:lsdException w:name="Medium Grid 2 Accent 5" w:semiHidden="0" w:uiPriority="68" w:unhideWhenUsed="0"/>
+    <w:lsdException w:name="Medium Grid 3 Accent 5" w:semiHidden="0" w:uiPriority="69" w:unhideWhenUsed="0"/>
+    <w:lsdException w:name="Dark List Accent 5" w:semiHidden="0" w:uiPriority="70" w:unhideWhenUsed="0"/>
+    <w:lsdException w:name="Colorful Shading Accent 5" w:semiHidden="0" w:uiPriority="71" w:unhideWhenUsed="0"/>
+    <w:lsdException w:name="Colorful List Accent 5" w:semiHidden="0" w:uiPriority="72" w:unhideWhenUsed="0"/>
+    <w:lsdException w:name="Colorful Grid Accent 5" w:semiHidden="0" w:uiPriority="73" w:unhideWhenUsed="0"/>
+    <w:lsdException w:name="Light Shading Accent 6" w:semiHidden="0" w:uiPriority="60" w:unhideWhenUsed="0"/>
+    <w:lsdException w:name="Light List Accent 6" w:semiHidden="0" w:uiPriority="61" w:unhideWhenUsed="0"/>
+    <w:lsdException w:name="Light Grid Accent 6" w:semiHidden="0" w:uiPriority="62" w:unhideWhenUsed="0"/>
+    <w:lsdException w:name="Medium Shading 1 Accent 6" w:semiHidden="0" w:uiPriority="63" w:unhideWhenUsed="0"/>
+    <w:lsdException w:name="Medium Shading 2 Accent 6" w:semiHidden="0" w:uiPriority="64" w:unhideWhenUsed="0"/>
+    <w:lsdException w:name="Medium List 1 Accent 6" w:semiHidden="0" w:uiPriority="65" w:unhideWhenUsed="0"/>
+    <w:lsdException w:name="Medium List 2 Accent 6" w:semiHidden="0" w:uiPriority="66" w:unhideWhenUsed="0"/>
+    <w:lsdException w:name="Medium Grid 1 Accent 6" w:semiHidden="0" w:uiPriority="67" w:unhideWhenUsed="0"/>
+    <w:lsdException w:name="Medium Grid 2 Accent 6" w:semiHidden="0" w:uiPriority="68" w:unhideWhenUsed="0"/>
+    <w:lsdException w:name="Medium Grid 3 Accent 6" w:semiHidden="0" w:uiPriority="69" w:unhideWhenUsed="0"/>
+    <w:lsdException w:name="Dark List Accent 6" w:semiHidden="0" w:uiPriority="70" w:unhideWhenUsed="0"/>
+    <w:lsdException w:name="Colorful Shading Accent 6" w:semiHidden="0" w:uiPriority="71" w:unhideWhenUsed="0"/>
+    <w:lsdException w:name="Colorful List Accent 6" w:semiHidden="0" w:uiPriority="72" w:unhideWhenUsed="0"/>
+    <w:lsdException w:name="Colorful Grid Accent 6" w:semiHidden="0" w:uiPriority="73" w:unhideWhenUsed="0"/>
+    <w:lsdException w:name="Subtle Emphasis" w:semiHidden="0" w:uiPriority="19" w:unhideWhenUsed="0" w:qFormat="1"/>
+    <w:lsdException w:name="Intense Emphasis" w:semiHidden="0" w:uiPriority="21" w:unhideWhenUsed="0" w:qFormat="1"/>
+    <w:lsdException w:name="Subtle Reference" w:semiHidden="0" w:uiPriority="31" w:unhideWhenUsed="0" w:qFormat="1"/>
+    <w:lsdException w:name="Intense Reference" w:semiHidden="0" w:uiPriority="32" w:unhideWhenUsed="0" w:qFormat="1"/>
+    <w:lsdException w:name="Book Title" w:semiHidden="0" w:uiPriority="33" w:unhideWhenUsed="0" w:qFormat="1"/>
+    <w:lsdException w:name="Bibliography" w:uiPriority="37"/>
+    <w:lsdException w:name="TOC Heading" w:uiPriority="39" w:qFormat="1"/>
   </w:latentStyles>
   <w:style w:type="paragraph" w:default="1" w:styleId="Normal">
     <w:name w:val="Normal"/>
@@ -1538,6 +3450,408 @@
       <w:ind w:left="720"/>
       <w:contextualSpacing/>
     </w:pPr>
+  </w:style>
+  <w:style w:type="paragraph" w:styleId="BalloonText">
+    <w:name w:val="Balloon Text"/>
+    <w:basedOn w:val="Normal"/>
+    <w:link w:val="BalloonTextChar"/>
+    <w:uiPriority w:val="99"/>
+    <w:semiHidden/>
+    <w:unhideWhenUsed/>
+    <w:rsid w:val="00055226"/>
+    <w:pPr>
+      <w:spacing w:after="0" w:line="240" w:lineRule="auto"/>
+    </w:pPr>
+    <w:rPr>
+      <w:rFonts w:ascii="Tahoma" w:hAnsi="Tahoma" w:cs="Tahoma"/>
+      <w:sz w:val="16"/>
+      <w:szCs w:val="16"/>
+    </w:rPr>
+  </w:style>
+  <w:style w:type="character" w:customStyle="1" w:styleId="BalloonTextChar">
+    <w:name w:val="Balloon Text Char"/>
+    <w:basedOn w:val="DefaultParagraphFont"/>
+    <w:link w:val="BalloonText"/>
+    <w:uiPriority w:val="99"/>
+    <w:semiHidden/>
+    <w:rsid w:val="00055226"/>
+    <w:rPr>
+      <w:rFonts w:ascii="Tahoma" w:hAnsi="Tahoma" w:cs="Tahoma"/>
+      <w:sz w:val="16"/>
+      <w:szCs w:val="16"/>
+    </w:rPr>
+  </w:style>
+  <w:style w:type="table" w:styleId="TableGrid">
+    <w:name w:val="Table Grid"/>
+    <w:basedOn w:val="TableNormal"/>
+    <w:uiPriority w:val="39"/>
+    <w:rsid w:val="000A39C2"/>
+    <w:pPr>
+      <w:spacing w:after="0" w:line="240" w:lineRule="auto"/>
+    </w:pPr>
+    <w:tblPr>
+      <w:tblBorders>
+        <w:top w:val="single" w:sz="4" w:space="0" w:color="auto"/>
+        <w:left w:val="single" w:sz="4" w:space="0" w:color="auto"/>
+        <w:bottom w:val="single" w:sz="4" w:space="0" w:color="auto"/>
+        <w:right w:val="single" w:sz="4" w:space="0" w:color="auto"/>
+        <w:insideH w:val="single" w:sz="4" w:space="0" w:color="auto"/>
+        <w:insideV w:val="single" w:sz="4" w:space="0" w:color="auto"/>
+      </w:tblBorders>
+    </w:tblPr>
+  </w:style>
+</w:styles>
+</file>
+
+<file path=word/stylesWithEffects.xml><?xml version="1.0" encoding="utf-8"?>
+<w:styles xmlns:wpc="http://schemas.microsoft.com/office/word/2010/wordprocessingCanvas" xmlns:mc="http://schemas.openxmlformats.org/markup-compatibility/2006" xmlns:o="urn:schemas-microsoft-com:office:office" xmlns:r="http://schemas.openxmlformats.org/officeDocument/2006/relationships" xmlns:m="http://schemas.openxmlformats.org/officeDocument/2006/math" xmlns:v="urn:schemas-microsoft-com:vml" xmlns:wp14="http://schemas.microsoft.com/office/word/2010/wordprocessingDrawing" xmlns:wp="http://schemas.openxmlformats.org/drawingml/2006/wordprocessingDrawing" xmlns:w10="urn:schemas-microsoft-com:office:word" xmlns:w="http://schemas.openxmlformats.org/wordprocessingml/2006/main" xmlns:w14="http://schemas.microsoft.com/office/word/2010/wordml" xmlns:wpg="http://schemas.microsoft.com/office/word/2010/wordprocessingGroup" xmlns:wpi="http://schemas.microsoft.com/office/word/2010/wordprocessingInk" xmlns:wne="http://schemas.microsoft.com/office/word/2006/wordml" xmlns:wps="http://schemas.microsoft.com/office/word/2010/wordprocessingShape" mc:Ignorable="w14 wp14">
+  <w:docDefaults>
+    <w:rPrDefault>
+      <w:rPr>
+        <w:rFonts w:asciiTheme="minorHAnsi" w:eastAsiaTheme="minorHAnsi" w:hAnsiTheme="minorHAnsi" w:cstheme="minorBidi"/>
+        <w:sz w:val="22"/>
+        <w:szCs w:val="22"/>
+        <w:lang w:val="en-US" w:eastAsia="en-US" w:bidi="ar-SA"/>
+      </w:rPr>
+    </w:rPrDefault>
+    <w:pPrDefault>
+      <w:pPr>
+        <w:spacing w:after="160" w:line="259" w:lineRule="auto"/>
+      </w:pPr>
+    </w:pPrDefault>
+  </w:docDefaults>
+  <w:latentStyles w:defLockedState="0" w:defUIPriority="99" w:defSemiHidden="1" w:defUnhideWhenUsed="1" w:defQFormat="0" w:count="267">
+    <w:lsdException w:name="Normal" w:semiHidden="0" w:uiPriority="0" w:unhideWhenUsed="0" w:qFormat="1"/>
+    <w:lsdException w:name="heading 1" w:semiHidden="0" w:uiPriority="9" w:unhideWhenUsed="0" w:qFormat="1"/>
+    <w:lsdException w:name="heading 2" w:uiPriority="9" w:qFormat="1"/>
+    <w:lsdException w:name="heading 3" w:uiPriority="9" w:qFormat="1"/>
+    <w:lsdException w:name="heading 4" w:uiPriority="9" w:qFormat="1"/>
+    <w:lsdException w:name="heading 5" w:uiPriority="9" w:qFormat="1"/>
+    <w:lsdException w:name="heading 6" w:uiPriority="9" w:qFormat="1"/>
+    <w:lsdException w:name="heading 7" w:uiPriority="9" w:qFormat="1"/>
+    <w:lsdException w:name="heading 8" w:uiPriority="9" w:qFormat="1"/>
+    <w:lsdException w:name="heading 9" w:uiPriority="9" w:qFormat="1"/>
+    <w:lsdException w:name="toc 1" w:uiPriority="39"/>
+    <w:lsdException w:name="toc 2" w:uiPriority="39"/>
+    <w:lsdException w:name="toc 3" w:uiPriority="39"/>
+    <w:lsdException w:name="toc 4" w:uiPriority="39"/>
+    <w:lsdException w:name="toc 5" w:uiPriority="39"/>
+    <w:lsdException w:name="toc 6" w:uiPriority="39"/>
+    <w:lsdException w:name="toc 7" w:uiPriority="39"/>
+    <w:lsdException w:name="toc 8" w:uiPriority="39"/>
+    <w:lsdException w:name="toc 9" w:uiPriority="39"/>
+    <w:lsdException w:name="caption" w:uiPriority="35" w:qFormat="1"/>
+    <w:lsdException w:name="Title" w:semiHidden="0" w:uiPriority="10" w:unhideWhenUsed="0" w:qFormat="1"/>
+    <w:lsdException w:name="Default Paragraph Font" w:uiPriority="1"/>
+    <w:lsdException w:name="Subtitle" w:semiHidden="0" w:uiPriority="11" w:unhideWhenUsed="0" w:qFormat="1"/>
+    <w:lsdException w:name="Strong" w:semiHidden="0" w:uiPriority="22" w:unhideWhenUsed="0" w:qFormat="1"/>
+    <w:lsdException w:name="Emphasis" w:semiHidden="0" w:uiPriority="20" w:unhideWhenUsed="0" w:qFormat="1"/>
+    <w:lsdException w:name="Table Grid" w:semiHidden="0" w:uiPriority="39" w:unhideWhenUsed="0"/>
+    <w:lsdException w:name="Placeholder Text" w:unhideWhenUsed="0"/>
+    <w:lsdException w:name="No Spacing" w:semiHidden="0" w:uiPriority="1" w:unhideWhenUsed="0" w:qFormat="1"/>
+    <w:lsdException w:name="Light Shading" w:semiHidden="0" w:uiPriority="60" w:unhideWhenUsed="0"/>
+    <w:lsdException w:name="Light List" w:semiHidden="0" w:uiPriority="61" w:unhideWhenUsed="0"/>
+    <w:lsdException w:name="Light Grid" w:semiHidden="0" w:uiPriority="62" w:unhideWhenUsed="0"/>
+    <w:lsdException w:name="Medium Shading 1" w:semiHidden="0" w:uiPriority="63" w:unhideWhenUsed="0"/>
+    <w:lsdException w:name="Medium Shading 2" w:semiHidden="0" w:uiPriority="64" w:unhideWhenUsed="0"/>
+    <w:lsdException w:name="Medium List 1" w:semiHidden="0" w:uiPriority="65" w:unhideWhenUsed="0"/>
+    <w:lsdException w:name="Medium List 2" w:semiHidden="0" w:uiPriority="66" w:unhideWhenUsed="0"/>
+    <w:lsdException w:name="Medium Grid 1" w:semiHidden="0" w:uiPriority="67" w:unhideWhenUsed="0"/>
+    <w:lsdException w:name="Medium Grid 2" w:semiHidden="0" w:uiPriority="68" w:unhideWhenUsed="0"/>
+    <w:lsdException w:name="Medium Grid 3" w:semiHidden="0" w:uiPriority="69" w:unhideWhenUsed="0"/>
+    <w:lsdException w:name="Dark List" w:semiHidden="0" w:uiPriority="70" w:unhideWhenUsed="0"/>
+    <w:lsdException w:name="Colorful Shading" w:semiHidden="0" w:uiPriority="71" w:unhideWhenUsed="0"/>
+    <w:lsdException w:name="Colorful List" w:semiHidden="0" w:uiPriority="72" w:unhideWhenUsed="0"/>
+    <w:lsdException w:name="Colorful Grid" w:semiHidden="0" w:uiPriority="73" w:unhideWhenUsed="0"/>
+    <w:lsdException w:name="Light Shading Accent 1" w:semiHidden="0" w:uiPriority="60" w:unhideWhenUsed="0"/>
+    <w:lsdException w:name="Light List Accent 1" w:semiHidden="0" w:uiPriority="61" w:unhideWhenUsed="0"/>
+    <w:lsdException w:name="Light Grid Accent 1" w:semiHidden="0" w:uiPriority="62" w:unhideWhenUsed="0"/>
+    <w:lsdException w:name="Medium Shading 1 Accent 1" w:semiHidden="0" w:uiPriority="63" w:unhideWhenUsed="0"/>
+    <w:lsdException w:name="Medium Shading 2 Accent 1" w:semiHidden="0" w:uiPriority="64" w:unhideWhenUsed="0"/>
+    <w:lsdException w:name="Medium List 1 Accent 1" w:semiHidden="0" w:uiPriority="65" w:unhideWhenUsed="0"/>
+    <w:lsdException w:name="Revision" w:unhideWhenUsed="0"/>
+    <w:lsdException w:name="List Paragraph" w:semiHidden="0" w:uiPriority="34" w:unhideWhenUsed="0" w:qFormat="1"/>
+    <w:lsdException w:name="Quote" w:semiHidden="0" w:uiPriority="29" w:unhideWhenUsed="0" w:qFormat="1"/>
+    <w:lsdException w:name="Intense Quote" w:semiHidden="0" w:uiPriority="30" w:unhideWhenUsed="0" w:qFormat="1"/>
+    <w:lsdException w:name="Medium List 2 Accent 1" w:semiHidden="0" w:uiPriority="66" w:unhideWhenUsed="0"/>
+    <w:lsdException w:name="Medium Grid 1 Accent 1" w:semiHidden="0" w:uiPriority="67" w:unhideWhenUsed="0"/>
+    <w:lsdException w:name="Medium Grid 2 Accent 1" w:semiHidden="0" w:uiPriority="68" w:unhideWhenUsed="0"/>
+    <w:lsdException w:name="Medium Grid 3 Accent 1" w:semiHidden="0" w:uiPriority="69" w:unhideWhenUsed="0"/>
+    <w:lsdException w:name="Dark List Accent 1" w:semiHidden="0" w:uiPriority="70" w:unhideWhenUsed="0"/>
+    <w:lsdException w:name="Colorful Shading Accent 1" w:semiHidden="0" w:uiPriority="71" w:unhideWhenUsed="0"/>
+    <w:lsdException w:name="Colorful List Accent 1" w:semiHidden="0" w:uiPriority="72" w:unhideWhenUsed="0"/>
+    <w:lsdException w:name="Colorful Grid Accent 1" w:semiHidden="0" w:uiPriority="73" w:unhideWhenUsed="0"/>
+    <w:lsdException w:name="Light Shading Accent 2" w:semiHidden="0" w:uiPriority="60" w:unhideWhenUsed="0"/>
+    <w:lsdException w:name="Light List Accent 2" w:semiHidden="0" w:uiPriority="61" w:unhideWhenUsed="0"/>
+    <w:lsdException w:name="Light Grid Accent 2" w:semiHidden="0" w:uiPriority="62" w:unhideWhenUsed="0"/>
+    <w:lsdException w:name="Medium Shading 1 Accent 2" w:semiHidden="0" w:uiPriority="63" w:unhideWhenUsed="0"/>
+    <w:lsdException w:name="Medium Shading 2 Accent 2" w:semiHidden="0" w:uiPriority="64" w:unhideWhenUsed="0"/>
+    <w:lsdException w:name="Medium List 1 Accent 2" w:semiHidden="0" w:uiPriority="65" w:unhideWhenUsed="0"/>
+    <w:lsdException w:name="Medium List 2 Accent 2" w:semiHidden="0" w:uiPriority="66" w:unhideWhenUsed="0"/>
+    <w:lsdException w:name="Medium Grid 1 Accent 2" w:semiHidden="0" w:uiPriority="67" w:unhideWhenUsed="0"/>
+    <w:lsdException w:name="Medium Grid 2 Accent 2" w:semiHidden="0" w:uiPriority="68" w:unhideWhenUsed="0"/>
+    <w:lsdException w:name="Medium Grid 3 Accent 2" w:semiHidden="0" w:uiPriority="69" w:unhideWhenUsed="0"/>
+    <w:lsdException w:name="Dark List Accent 2" w:semiHidden="0" w:uiPriority="70" w:unhideWhenUsed="0"/>
+    <w:lsdException w:name="Colorful Shading Accent 2" w:semiHidden="0" w:uiPriority="71" w:unhideWhenUsed="0"/>
+    <w:lsdException w:name="Colorful List Accent 2" w:semiHidden="0" w:uiPriority="72" w:unhideWhenUsed="0"/>
+    <w:lsdException w:name="Colorful Grid Accent 2" w:semiHidden="0" w:uiPriority="73" w:unhideWhenUsed="0"/>
+    <w:lsdException w:name="Light Shading Accent 3" w:semiHidden="0" w:uiPriority="60" w:unhideWhenUsed="0"/>
+    <w:lsdException w:name="Light List Accent 3" w:semiHidden="0" w:uiPriority="61" w:unhideWhenUsed="0"/>
+    <w:lsdException w:name="Light Grid Accent 3" w:semiHidden="0" w:uiPriority="62" w:unhideWhenUsed="0"/>
+    <w:lsdException w:name="Medium Shading 1 Accent 3" w:semiHidden="0" w:uiPriority="63" w:unhideWhenUsed="0"/>
+    <w:lsdException w:name="Medium Shading 2 Accent 3" w:semiHidden="0" w:uiPriority="64" w:unhideWhenUsed="0"/>
+    <w:lsdException w:name="Medium List 1 Accent 3" w:semiHidden="0" w:uiPriority="65" w:unhideWhenUsed="0"/>
+    <w:lsdException w:name="Medium List 2 Accent 3" w:semiHidden="0" w:uiPriority="66" w:unhideWhenUsed="0"/>
+    <w:lsdException w:name="Medium Grid 1 Accent 3" w:semiHidden="0" w:uiPriority="67" w:unhideWhenUsed="0"/>
+    <w:lsdException w:name="Medium Grid 2 Accent 3" w:semiHidden="0" w:uiPriority="68" w:unhideWhenUsed="0"/>
+    <w:lsdException w:name="Medium Grid 3 Accent 3" w:semiHidden="0" w:uiPriority="69" w:unhideWhenUsed="0"/>
+    <w:lsdException w:name="Dark List Accent 3" w:semiHidden="0" w:uiPriority="70" w:unhideWhenUsed="0"/>
+    <w:lsdException w:name="Colorful Shading Accent 3" w:semiHidden="0" w:uiPriority="71" w:unhideWhenUsed="0"/>
+    <w:lsdException w:name="Colorful List Accent 3" w:semiHidden="0" w:uiPriority="72" w:unhideWhenUsed="0"/>
+    <w:lsdException w:name="Colorful Grid Accent 3" w:semiHidden="0" w:uiPriority="73" w:unhideWhenUsed="0"/>
+    <w:lsdException w:name="Light Shading Accent 4" w:semiHidden="0" w:uiPriority="60" w:unhideWhenUsed="0"/>
+    <w:lsdException w:name="Light List Accent 4" w:semiHidden="0" w:uiPriority="61" w:unhideWhenUsed="0"/>
+    <w:lsdException w:name="Light Grid Accent 4" w:semiHidden="0" w:uiPriority="62" w:unhideWhenUsed="0"/>
+    <w:lsdException w:name="Medium Shading 1 Accent 4" w:semiHidden="0" w:uiPriority="63" w:unhideWhenUsed="0"/>
+    <w:lsdException w:name="Medium Shading 2 Accent 4" w:semiHidden="0" w:uiPriority="64" w:unhideWhenUsed="0"/>
+    <w:lsdException w:name="Medium List 1 Accent 4" w:semiHidden="0" w:uiPriority="65" w:unhideWhenUsed="0"/>
+    <w:lsdException w:name="Medium List 2 Accent 4" w:semiHidden="0" w:uiPriority="66" w:unhideWhenUsed="0"/>
+    <w:lsdException w:name="Medium Grid 1 Accent 4" w:semiHidden="0" w:uiPriority="67" w:unhideWhenUsed="0"/>
+    <w:lsdException w:name="Medium Grid 2 Accent 4" w:semiHidden="0" w:uiPriority="68" w:unhideWhenUsed="0"/>
+    <w:lsdException w:name="Medium Grid 3 Accent 4" w:semiHidden="0" w:uiPriority="69" w:unhideWhenUsed="0"/>
+    <w:lsdException w:name="Dark List Accent 4" w:semiHidden="0" w:uiPriority="70" w:unhideWhenUsed="0"/>
+    <w:lsdException w:name="Colorful Shading Accent 4" w:semiHidden="0" w:uiPriority="71" w:unhideWhenUsed="0"/>
+    <w:lsdException w:name="Colorful List Accent 4" w:semiHidden="0" w:uiPriority="72" w:unhideWhenUsed="0"/>
+    <w:lsdException w:name="Colorful Grid Accent 4" w:semiHidden="0" w:uiPriority="73" w:unhideWhenUsed="0"/>
+    <w:lsdException w:name="Light Shading Accent 5" w:semiHidden="0" w:uiPriority="60" w:unhideWhenUsed="0"/>
+    <w:lsdException w:name="Light List Accent 5" w:semiHidden="0" w:uiPriority="61" w:unhideWhenUsed="0"/>
+    <w:lsdException w:name="Light Grid Accent 5" w:semiHidden="0" w:uiPriority="62" w:unhideWhenUsed="0"/>
+    <w:lsdException w:name="Medium Shading 1 Accent 5" w:semiHidden="0" w:uiPriority="63" w:unhideWhenUsed="0"/>
+    <w:lsdException w:name="Medium Shading 2 Accent 5" w:semiHidden="0" w:uiPriority="64" w:unhideWhenUsed="0"/>
+    <w:lsdException w:name="Medium List 1 Accent 5" w:semiHidden="0" w:uiPriority="65" w:unhideWhenUsed="0"/>
+    <w:lsdException w:name="Medium List 2 Accent 5" w:semiHidden="0" w:uiPriority="66" w:unhideWhenUsed="0"/>
+    <w:lsdException w:name="Medium Grid 1 Accent 5" w:semiHidden="0" w:uiPriority="67" w:unhideWhenUsed="0"/>
+    <w:lsdException w:name="Medium Grid 2 Accent 5" w:semiHidden="0" w:uiPriority="68" w:unhideWhenUsed="0"/>
+    <w:lsdException w:name="Medium Grid 3 Accent 5" w:semiHidden="0" w:uiPriority="69" w:unhideWhenUsed="0"/>
+    <w:lsdException w:name="Dark List Accent 5" w:semiHidden="0" w:uiPriority="70" w:unhideWhenUsed="0"/>
+    <w:lsdException w:name="Colorful Shading Accent 5" w:semiHidden="0" w:uiPriority="71" w:unhideWhenUsed="0"/>
+    <w:lsdException w:name="Colorful List Accent 5" w:semiHidden="0" w:uiPriority="72" w:unhideWhenUsed="0"/>
+    <w:lsdException w:name="Colorful Grid Accent 5" w:semiHidden="0" w:uiPriority="73" w:unhideWhenUsed="0"/>
+    <w:lsdException w:name="Light Shading Accent 6" w:semiHidden="0" w:uiPriority="60" w:unhideWhenUsed="0"/>
+    <w:lsdException w:name="Light List Accent 6" w:semiHidden="0" w:uiPriority="61" w:unhideWhenUsed="0"/>
+    <w:lsdException w:name="Light Grid Accent 6" w:semiHidden="0" w:uiPriority="62" w:unhideWhenUsed="0"/>
+    <w:lsdException w:name="Medium Shading 1 Accent 6" w:semiHidden="0" w:uiPriority="63" w:unhideWhenUsed="0"/>
+    <w:lsdException w:name="Medium Shading 2 Accent 6" w:semiHidden="0" w:uiPriority="64" w:unhideWhenUsed="0"/>
+    <w:lsdException w:name="Medium List 1 Accent 6" w:semiHidden="0" w:uiPriority="65" w:unhideWhenUsed="0"/>
+    <w:lsdException w:name="Medium List 2 Accent 6" w:semiHidden="0" w:uiPriority="66" w:unhideWhenUsed="0"/>
+    <w:lsdException w:name="Medium Grid 1 Accent 6" w:semiHidden="0" w:uiPriority="67" w:unhideWhenUsed="0"/>
+    <w:lsdException w:name="Medium Grid 2 Accent 6" w:semiHidden="0" w:uiPriority="68" w:unhideWhenUsed="0"/>
+    <w:lsdException w:name="Medium Grid 3 Accent 6" w:semiHidden="0" w:uiPriority="69" w:unhideWhenUsed="0"/>
+    <w:lsdException w:name="Dark List Accent 6" w:semiHidden="0" w:uiPriority="70" w:unhideWhenUsed="0"/>
+    <w:lsdException w:name="Colorful Shading Accent 6" w:semiHidden="0" w:uiPriority="71" w:unhideWhenUsed="0"/>
+    <w:lsdException w:name="Colorful List Accent 6" w:semiHidden="0" w:uiPriority="72" w:unhideWhenUsed="0"/>
+    <w:lsdException w:name="Colorful Grid Accent 6" w:semiHidden="0" w:uiPriority="73" w:unhideWhenUsed="0"/>
+    <w:lsdException w:name="Subtle Emphasis" w:semiHidden="0" w:uiPriority="19" w:unhideWhenUsed="0" w:qFormat="1"/>
+    <w:lsdException w:name="Intense Emphasis" w:semiHidden="0" w:uiPriority="21" w:unhideWhenUsed="0" w:qFormat="1"/>
+    <w:lsdException w:name="Subtle Reference" w:semiHidden="0" w:uiPriority="31" w:unhideWhenUsed="0" w:qFormat="1"/>
+    <w:lsdException w:name="Intense Reference" w:semiHidden="0" w:uiPriority="32" w:unhideWhenUsed="0" w:qFormat="1"/>
+    <w:lsdException w:name="Book Title" w:semiHidden="0" w:uiPriority="33" w:unhideWhenUsed="0" w:qFormat="1"/>
+    <w:lsdException w:name="Bibliography" w:uiPriority="37"/>
+    <w:lsdException w:name="TOC Heading" w:uiPriority="39" w:qFormat="1"/>
+  </w:latentStyles>
+  <w:style w:type="paragraph" w:default="1" w:styleId="Normal">
+    <w:name w:val="Normal"/>
+    <w:qFormat/>
+  </w:style>
+  <w:style w:type="paragraph" w:styleId="Heading1">
+    <w:name w:val="heading 1"/>
+    <w:basedOn w:val="Normal"/>
+    <w:next w:val="Normal"/>
+    <w:link w:val="Heading1Char"/>
+    <w:uiPriority w:val="9"/>
+    <w:qFormat/>
+    <w:rsid w:val="00F84A28"/>
+    <w:pPr>
+      <w:keepNext/>
+      <w:keepLines/>
+      <w:spacing w:before="240" w:after="0"/>
+      <w:outlineLvl w:val="0"/>
+    </w:pPr>
+    <w:rPr>
+      <w:rFonts w:asciiTheme="majorHAnsi" w:eastAsiaTheme="majorEastAsia" w:hAnsiTheme="majorHAnsi" w:cstheme="majorBidi"/>
+      <w:color w:val="2E74B5" w:themeColor="accent1" w:themeShade="BF"/>
+      <w:sz w:val="32"/>
+      <w:szCs w:val="32"/>
+    </w:rPr>
+  </w:style>
+  <w:style w:type="paragraph" w:styleId="Heading2">
+    <w:name w:val="heading 2"/>
+    <w:basedOn w:val="Normal"/>
+    <w:next w:val="Normal"/>
+    <w:link w:val="Heading2Char"/>
+    <w:uiPriority w:val="9"/>
+    <w:unhideWhenUsed/>
+    <w:qFormat/>
+    <w:rsid w:val="00943483"/>
+    <w:pPr>
+      <w:keepNext/>
+      <w:keepLines/>
+      <w:spacing w:before="40" w:after="0"/>
+      <w:outlineLvl w:val="1"/>
+    </w:pPr>
+    <w:rPr>
+      <w:rFonts w:asciiTheme="majorHAnsi" w:eastAsiaTheme="majorEastAsia" w:hAnsiTheme="majorHAnsi" w:cstheme="majorBidi"/>
+      <w:color w:val="2E74B5" w:themeColor="accent1" w:themeShade="BF"/>
+      <w:sz w:val="26"/>
+      <w:szCs w:val="26"/>
+    </w:rPr>
+  </w:style>
+  <w:style w:type="character" w:default="1" w:styleId="DefaultParagraphFont">
+    <w:name w:val="Default Paragraph Font"/>
+    <w:uiPriority w:val="1"/>
+    <w:semiHidden/>
+    <w:unhideWhenUsed/>
+  </w:style>
+  <w:style w:type="table" w:default="1" w:styleId="TableNormal">
+    <w:name w:val="Normal Table"/>
+    <w:uiPriority w:val="99"/>
+    <w:semiHidden/>
+    <w:unhideWhenUsed/>
+    <w:tblPr>
+      <w:tblInd w:w="0" w:type="dxa"/>
+      <w:tblCellMar>
+        <w:top w:w="0" w:type="dxa"/>
+        <w:left w:w="108" w:type="dxa"/>
+        <w:bottom w:w="0" w:type="dxa"/>
+        <w:right w:w="108" w:type="dxa"/>
+      </w:tblCellMar>
+    </w:tblPr>
+  </w:style>
+  <w:style w:type="numbering" w:default="1" w:styleId="NoList">
+    <w:name w:val="No List"/>
+    <w:uiPriority w:val="99"/>
+    <w:semiHidden/>
+    <w:unhideWhenUsed/>
+  </w:style>
+  <w:style w:type="character" w:customStyle="1" w:styleId="Heading1Char">
+    <w:name w:val="Heading 1 Char"/>
+    <w:basedOn w:val="DefaultParagraphFont"/>
+    <w:link w:val="Heading1"/>
+    <w:uiPriority w:val="9"/>
+    <w:rsid w:val="00F84A28"/>
+    <w:rPr>
+      <w:rFonts w:asciiTheme="majorHAnsi" w:eastAsiaTheme="majorEastAsia" w:hAnsiTheme="majorHAnsi" w:cstheme="majorBidi"/>
+      <w:color w:val="2E74B5" w:themeColor="accent1" w:themeShade="BF"/>
+      <w:sz w:val="32"/>
+      <w:szCs w:val="32"/>
+    </w:rPr>
+  </w:style>
+  <w:style w:type="paragraph" w:styleId="Title">
+    <w:name w:val="Title"/>
+    <w:basedOn w:val="Normal"/>
+    <w:next w:val="Normal"/>
+    <w:link w:val="TitleChar"/>
+    <w:uiPriority w:val="10"/>
+    <w:qFormat/>
+    <w:rsid w:val="00F84A28"/>
+    <w:pPr>
+      <w:spacing w:after="0" w:line="240" w:lineRule="auto"/>
+      <w:contextualSpacing/>
+    </w:pPr>
+    <w:rPr>
+      <w:rFonts w:asciiTheme="majorHAnsi" w:eastAsiaTheme="majorEastAsia" w:hAnsiTheme="majorHAnsi" w:cstheme="majorBidi"/>
+      <w:spacing w:val="-10"/>
+      <w:kern w:val="28"/>
+      <w:sz w:val="56"/>
+      <w:szCs w:val="56"/>
+    </w:rPr>
+  </w:style>
+  <w:style w:type="character" w:customStyle="1" w:styleId="TitleChar">
+    <w:name w:val="Title Char"/>
+    <w:basedOn w:val="DefaultParagraphFont"/>
+    <w:link w:val="Title"/>
+    <w:uiPriority w:val="10"/>
+    <w:rsid w:val="00F84A28"/>
+    <w:rPr>
+      <w:rFonts w:asciiTheme="majorHAnsi" w:eastAsiaTheme="majorEastAsia" w:hAnsiTheme="majorHAnsi" w:cstheme="majorBidi"/>
+      <w:spacing w:val="-10"/>
+      <w:kern w:val="28"/>
+      <w:sz w:val="56"/>
+      <w:szCs w:val="56"/>
+    </w:rPr>
+  </w:style>
+  <w:style w:type="character" w:customStyle="1" w:styleId="Heading2Char">
+    <w:name w:val="Heading 2 Char"/>
+    <w:basedOn w:val="DefaultParagraphFont"/>
+    <w:link w:val="Heading2"/>
+    <w:uiPriority w:val="9"/>
+    <w:rsid w:val="00943483"/>
+    <w:rPr>
+      <w:rFonts w:asciiTheme="majorHAnsi" w:eastAsiaTheme="majorEastAsia" w:hAnsiTheme="majorHAnsi" w:cstheme="majorBidi"/>
+      <w:color w:val="2E74B5" w:themeColor="accent1" w:themeShade="BF"/>
+      <w:sz w:val="26"/>
+      <w:szCs w:val="26"/>
+    </w:rPr>
+  </w:style>
+  <w:style w:type="paragraph" w:styleId="ListParagraph">
+    <w:name w:val="List Paragraph"/>
+    <w:basedOn w:val="Normal"/>
+    <w:uiPriority w:val="34"/>
+    <w:qFormat/>
+    <w:rsid w:val="00CC5E44"/>
+    <w:pPr>
+      <w:ind w:left="720"/>
+      <w:contextualSpacing/>
+    </w:pPr>
+  </w:style>
+  <w:style w:type="paragraph" w:styleId="BalloonText">
+    <w:name w:val="Balloon Text"/>
+    <w:basedOn w:val="Normal"/>
+    <w:link w:val="BalloonTextChar"/>
+    <w:uiPriority w:val="99"/>
+    <w:semiHidden/>
+    <w:unhideWhenUsed/>
+    <w:rsid w:val="00055226"/>
+    <w:pPr>
+      <w:spacing w:after="0" w:line="240" w:lineRule="auto"/>
+    </w:pPr>
+    <w:rPr>
+      <w:rFonts w:ascii="Tahoma" w:hAnsi="Tahoma" w:cs="Tahoma"/>
+      <w:sz w:val="16"/>
+      <w:szCs w:val="16"/>
+    </w:rPr>
+  </w:style>
+  <w:style w:type="character" w:customStyle="1" w:styleId="BalloonTextChar">
+    <w:name w:val="Balloon Text Char"/>
+    <w:basedOn w:val="DefaultParagraphFont"/>
+    <w:link w:val="BalloonText"/>
+    <w:uiPriority w:val="99"/>
+    <w:semiHidden/>
+    <w:rsid w:val="00055226"/>
+    <w:rPr>
+      <w:rFonts w:ascii="Tahoma" w:hAnsi="Tahoma" w:cs="Tahoma"/>
+      <w:sz w:val="16"/>
+      <w:szCs w:val="16"/>
+    </w:rPr>
+  </w:style>
+  <w:style w:type="table" w:styleId="TableGrid">
+    <w:name w:val="Table Grid"/>
+    <w:basedOn w:val="TableNormal"/>
+    <w:uiPriority w:val="39"/>
+    <w:rsid w:val="000A39C2"/>
+    <w:pPr>
+      <w:spacing w:after="0" w:line="240" w:lineRule="auto"/>
+    </w:pPr>
+    <w:tblPr>
+      <w:tblBorders>
+        <w:top w:val="single" w:sz="4" w:space="0" w:color="auto"/>
+        <w:left w:val="single" w:sz="4" w:space="0" w:color="auto"/>
+        <w:bottom w:val="single" w:sz="4" w:space="0" w:color="auto"/>
+        <w:right w:val="single" w:sz="4" w:space="0" w:color="auto"/>
+        <w:insideH w:val="single" w:sz="4" w:space="0" w:color="auto"/>
+        <w:insideV w:val="single" w:sz="4" w:space="0" w:color="auto"/>
+      </w:tblBorders>
+    </w:tblPr>
   </w:style>
 </w:styles>
 </file>
@@ -1797,8 +4111,20 @@
   <a:extraClrSchemeLst/>
   <a:extLst>
     <a:ext uri="{05A4C25C-085E-4340-85A3-A5531E510DB2}">
-      <thm15:themeFamily xmlns:thm15="http://schemas.microsoft.com/office/thememl/2012/main" name="Office Theme" id="{62F939B6-93AF-4DB8-9C6B-D6C7DFDC589F}" vid="{4A3C46E8-61CC-4603-A589-7422A47A8E4A}"/>
+      <thm15:themeFamily xmlns="" xmlns:thm15="http://schemas.microsoft.com/office/thememl/2012/main" name="Office Theme" id="{62F939B6-93AF-4DB8-9C6B-D6C7DFDC589F}" vid="{4A3C46E8-61CC-4603-A589-7422A47A8E4A}"/>
     </a:ext>
   </a:extLst>
 </a:theme>
+</file>
+
+<file path=customXml/item1.xml><?xml version="1.0" encoding="utf-8"?>
+<b:Sources xmlns:b="http://schemas.openxmlformats.org/officeDocument/2006/bibliography" xmlns="http://schemas.openxmlformats.org/officeDocument/2006/bibliography" SelectedStyle="\APA.XSL" StyleName="APA"/>
+</file>
+
+<file path=customXml/itemProps1.xml><?xml version="1.0" encoding="utf-8"?>
+<ds:datastoreItem xmlns:ds="http://schemas.openxmlformats.org/officeDocument/2006/customXml" ds:itemID="{22B72F9F-ED60-4801-B342-45F73027C013}">
+  <ds:schemaRefs>
+    <ds:schemaRef ds:uri="http://schemas.openxmlformats.org/officeDocument/2006/bibliography"/>
+  </ds:schemaRefs>
+</ds:datastoreItem>
 </file>
</xml_diff>